<commit_message>
part one of person 2
</commit_message>
<xml_diff>
--- a/Milestone 3 Docs/BIN381_Milestone3_GroupM.docx
+++ b/Milestone 3 Docs/BIN381_Milestone3_GroupM.docx
@@ -714,21 +714,7 @@
                                   <w:rPr>
                                     <w:color w:val="FFFFFF" w:themeColor="background1"/>
                                   </w:rPr>
-                                  <w:t xml:space="preserve">Frederik </w:t>
-                                </w:r>
-                                <w:proofErr w:type="spellStart"/>
-                                <w:r>
-                                  <w:rPr>
-                                    <w:color w:val="FFFFFF" w:themeColor="background1"/>
-                                  </w:rPr>
-                                  <w:t>Knoetze</w:t>
-                                </w:r>
-                                <w:proofErr w:type="spellEnd"/>
-                                <w:r>
-                                  <w:rPr>
-                                    <w:color w:val="FFFFFF" w:themeColor="background1"/>
-                                  </w:rPr>
-                                  <w:t xml:space="preserve"> 600965</w:t>
+                                  <w:t>Frederik Knoetze 600965</w:t>
                                 </w:r>
                               </w:p>
                               <w:p>
@@ -817,21 +803,7 @@
                             <w:rPr>
                               <w:color w:val="FFFFFF" w:themeColor="background1"/>
                             </w:rPr>
-                            <w:t xml:space="preserve">Frederik </w:t>
-                          </w:r>
-                          <w:proofErr w:type="spellStart"/>
-                          <w:r>
-                            <w:rPr>
-                              <w:color w:val="FFFFFF" w:themeColor="background1"/>
-                            </w:rPr>
-                            <w:t>Knoetze</w:t>
-                          </w:r>
-                          <w:proofErr w:type="spellEnd"/>
-                          <w:r>
-                            <w:rPr>
-                              <w:color w:val="FFFFFF" w:themeColor="background1"/>
-                            </w:rPr>
-                            <w:t xml:space="preserve"> 600965</w:t>
+                            <w:t>Frederik Knoetze 600965</w:t>
                           </w:r>
                         </w:p>
                         <w:p>
@@ -1714,21 +1686,7 @@
           <w:rFonts w:eastAsiaTheme="majorEastAsia"/>
           <w:lang w:val="en-ZA"/>
         </w:rPr>
-        <w:t xml:space="preserve">While CRISP-DM is a </w:t>
-      </w:r>
-      <w:r>
-        <w:rPr>
-          <w:rFonts w:eastAsiaTheme="majorEastAsia"/>
-          <w:lang w:val="en-ZA"/>
-        </w:rPr>
-        <w:t>complete</w:t>
-      </w:r>
-      <w:r>
-        <w:rPr>
-          <w:rFonts w:eastAsiaTheme="majorEastAsia"/>
-          <w:lang w:val="en-ZA"/>
-        </w:rPr>
-        <w:t xml:space="preserve"> framework, recent work highlights its continued relevance and agile adaptations for modern data science projects</w:t>
+        <w:t>While CRISP-DM is a complete framework, recent work highlights its continued relevance and agile adaptations for modern data science projects</w:t>
       </w:r>
       <w:r>
         <w:rPr>
@@ -2761,6 +2719,1251 @@
           <w:lang w:val="en-ZA"/>
         </w:rPr>
       </w:pPr>
+      <w:r>
+        <w:rPr>
+          <w:lang w:val="en-ZA"/>
+        </w:rPr>
+        <w:t xml:space="preserve">3. </w:t>
+      </w:r>
+      <w:r>
+        <w:rPr>
+          <w:lang w:val="en-ZA"/>
+        </w:rPr>
+        <w:t>Generation of the test parameters and train test split</w:t>
+      </w:r>
+    </w:p>
+    <w:p>
+      <w:pPr>
+        <w:rPr>
+          <w:lang w:val="en-ZA"/>
+        </w:rPr>
+      </w:pPr>
+    </w:p>
+    <w:p>
+      <w:pPr>
+        <w:rPr>
+          <w:lang w:val="en-ZA"/>
+        </w:rPr>
+      </w:pPr>
+      <w:r>
+        <w:rPr>
+          <w:lang w:val="en-ZA"/>
+        </w:rPr>
+        <w:t xml:space="preserve">Because of the limitations for the data being only two years with corresponding data the only train test split available is a 50/50. This can still be used but there is no way to generate an accurate model. The model will fir one year exactly. If both are used to train the model the model will be more accurate for a wider range of scenarios. Both will need to be tested. </w:t>
+      </w:r>
+      <w:proofErr w:type="gramStart"/>
+      <w:r>
+        <w:rPr>
+          <w:lang w:val="en-ZA"/>
+        </w:rPr>
+        <w:t>Thus</w:t>
+      </w:r>
+      <w:proofErr w:type="gramEnd"/>
+      <w:r>
+        <w:rPr>
+          <w:lang w:val="en-ZA"/>
+        </w:rPr>
+        <w:t xml:space="preserve"> there is a 50/50 train test split available alongside the full dataset.</w:t>
+      </w:r>
+    </w:p>
+    <w:p>
+      <w:pPr>
+        <w:rPr>
+          <w:lang w:val="en-ZA"/>
+        </w:rPr>
+      </w:pPr>
+    </w:p>
+    <w:p>
+      <w:pPr>
+        <w:pStyle w:val="Heading2"/>
+        <w:rPr>
+          <w:lang w:val="en-ZA"/>
+        </w:rPr>
+      </w:pPr>
+      <w:r>
+        <w:rPr>
+          <w:lang w:val="en-ZA"/>
+        </w:rPr>
+        <w:t>Classification Metrics</w:t>
+      </w:r>
+    </w:p>
+    <w:p>
+      <w:pPr>
+        <w:rPr>
+          <w:lang w:val="en-ZA"/>
+        </w:rPr>
+      </w:pPr>
+    </w:p>
+    <w:p>
+      <w:pPr>
+        <w:rPr>
+          <w:lang w:val="en-ZA"/>
+        </w:rPr>
+      </w:pPr>
+      <w:r>
+        <w:rPr>
+          <w:lang w:val="en-ZA"/>
+        </w:rPr>
+        <w:t>ROC-AUC (Receiver Operating Characteristic - Area Under the Curve)</w:t>
+      </w:r>
+    </w:p>
+    <w:p>
+      <w:pPr>
+        <w:rPr>
+          <w:lang w:val="en-ZA"/>
+        </w:rPr>
+      </w:pPr>
+      <w:r>
+        <w:rPr>
+          <w:lang w:val="en-ZA"/>
+        </w:rPr>
+        <w:t>What it is: The AUC score represents the model's ability to distinguish between positive and negative classes. It is the area under the ROC curve, which plots the true positive rate against the false positive rate at various threshold settings. A score of 0.5 indicates a model with no discriminative ability (equivalent to random guessing), while a score of 1.0 represents a perfect model.</w:t>
+      </w:r>
+    </w:p>
+    <w:p>
+      <w:pPr>
+        <w:rPr>
+          <w:lang w:val="en-ZA"/>
+        </w:rPr>
+      </w:pPr>
+    </w:p>
+    <w:p>
+      <w:pPr>
+        <w:rPr>
+          <w:lang w:val="en-ZA"/>
+        </w:rPr>
+      </w:pPr>
+      <w:r>
+        <w:rPr>
+          <w:lang w:val="en-ZA"/>
+        </w:rPr>
+        <w:t>Relevance: For predicting health indicators, AUC is valuable because it provides a single, aggregate measure of performance across all possible classification thresholds.</w:t>
+      </w:r>
+    </w:p>
+    <w:p>
+      <w:pPr>
+        <w:rPr>
+          <w:lang w:val="en-ZA"/>
+        </w:rPr>
+      </w:pPr>
+    </w:p>
+    <w:p>
+      <w:pPr>
+        <w:rPr>
+          <w:lang w:val="en-ZA"/>
+        </w:rPr>
+      </w:pPr>
+      <w:r>
+        <w:rPr>
+          <w:lang w:val="en-ZA"/>
+        </w:rPr>
+        <w:t>Success Metric:</w:t>
+      </w:r>
+    </w:p>
+    <w:p>
+      <w:pPr>
+        <w:pStyle w:val="ListParagraph"/>
+        <w:numPr>
+          <w:ilvl w:val="0"/>
+          <w:numId w:val="84"/>
+        </w:numPr>
+        <w:rPr>
+          <w:lang w:val="en-ZA"/>
+        </w:rPr>
+      </w:pPr>
+      <w:r>
+        <w:rPr>
+          <w:lang w:val="en-ZA"/>
+        </w:rPr>
+        <w:t>&gt; 0.9: Outstanding</w:t>
+      </w:r>
+    </w:p>
+    <w:p>
+      <w:pPr>
+        <w:pStyle w:val="ListParagraph"/>
+        <w:numPr>
+          <w:ilvl w:val="0"/>
+          <w:numId w:val="84"/>
+        </w:numPr>
+        <w:rPr>
+          <w:lang w:val="en-ZA"/>
+        </w:rPr>
+      </w:pPr>
+      <w:r>
+        <w:rPr>
+          <w:lang w:val="en-ZA"/>
+        </w:rPr>
+        <w:t>0.8 - 0.9: Excellent</w:t>
+      </w:r>
+    </w:p>
+    <w:p>
+      <w:pPr>
+        <w:pStyle w:val="ListParagraph"/>
+        <w:numPr>
+          <w:ilvl w:val="0"/>
+          <w:numId w:val="84"/>
+        </w:numPr>
+        <w:rPr>
+          <w:lang w:val="en-ZA"/>
+        </w:rPr>
+      </w:pPr>
+      <w:r>
+        <w:rPr>
+          <w:lang w:val="en-ZA"/>
+        </w:rPr>
+        <w:t>0.7 - 0.8: Acceptable</w:t>
+      </w:r>
+    </w:p>
+    <w:p>
+      <w:pPr>
+        <w:pStyle w:val="ListParagraph"/>
+        <w:numPr>
+          <w:ilvl w:val="0"/>
+          <w:numId w:val="84"/>
+        </w:numPr>
+        <w:rPr>
+          <w:lang w:val="en-ZA"/>
+        </w:rPr>
+      </w:pPr>
+      <w:r>
+        <w:rPr>
+          <w:lang w:val="en-ZA"/>
+        </w:rPr>
+        <w:t>&lt; 0.7: Poor</w:t>
+      </w:r>
+    </w:p>
+    <w:p>
+      <w:pPr>
+        <w:rPr>
+          <w:lang w:val="en-ZA"/>
+        </w:rPr>
+      </w:pPr>
+    </w:p>
+    <w:p>
+      <w:pPr>
+        <w:rPr>
+          <w:lang w:val="en-ZA"/>
+        </w:rPr>
+      </w:pPr>
+      <w:r>
+        <w:rPr>
+          <w:lang w:val="en-ZA"/>
+        </w:rPr>
+        <w:t>F1 Score</w:t>
+      </w:r>
+    </w:p>
+    <w:p>
+      <w:pPr>
+        <w:rPr>
+          <w:lang w:val="en-ZA"/>
+        </w:rPr>
+      </w:pPr>
+      <w:r>
+        <w:rPr>
+          <w:lang w:val="en-ZA"/>
+        </w:rPr>
+        <w:t>What it is: The F1 score is the harmonic mean of precision and recall. It is a good measure to use when you want to find a balance between precision and recall and when there is an uneven class distribution.</w:t>
+      </w:r>
+    </w:p>
+    <w:p>
+      <w:pPr>
+        <w:rPr>
+          <w:lang w:val="en-ZA"/>
+        </w:rPr>
+      </w:pPr>
+      <w:r>
+        <w:rPr>
+          <w:lang w:val="en-ZA"/>
+        </w:rPr>
+        <w:t>Relevance: In health data, we might have imbalanced classes (e.g., a rare disease). The F1 score provides a more useful measure than accuracy in such cases.</w:t>
+      </w:r>
+    </w:p>
+    <w:p>
+      <w:pPr>
+        <w:pStyle w:val="ListParagraph"/>
+        <w:numPr>
+          <w:ilvl w:val="0"/>
+          <w:numId w:val="84"/>
+        </w:numPr>
+        <w:rPr>
+          <w:lang w:val="en-ZA"/>
+        </w:rPr>
+      </w:pPr>
+      <w:r>
+        <w:rPr>
+          <w:lang w:val="en-ZA"/>
+        </w:rPr>
+        <w:t>Success Metric: The F1 score is highly dependent on the specific problem and the balance of the classes. However, a general guideline is:</w:t>
+      </w:r>
+    </w:p>
+    <w:p>
+      <w:pPr>
+        <w:pStyle w:val="ListParagraph"/>
+        <w:numPr>
+          <w:ilvl w:val="0"/>
+          <w:numId w:val="84"/>
+        </w:numPr>
+        <w:rPr>
+          <w:lang w:val="en-ZA"/>
+        </w:rPr>
+      </w:pPr>
+      <w:r>
+        <w:rPr>
+          <w:lang w:val="en-ZA"/>
+        </w:rPr>
+        <w:t>&gt; 0.7:</w:t>
+      </w:r>
+      <w:r>
+        <w:rPr>
+          <w:lang w:val="en-ZA"/>
+        </w:rPr>
+        <w:t xml:space="preserve"> </w:t>
+      </w:r>
+      <w:r>
+        <w:rPr>
+          <w:lang w:val="en-ZA"/>
+        </w:rPr>
+        <w:t>Generally considered a good score.</w:t>
+      </w:r>
+    </w:p>
+    <w:p>
+      <w:pPr>
+        <w:pStyle w:val="ListParagraph"/>
+        <w:numPr>
+          <w:ilvl w:val="0"/>
+          <w:numId w:val="84"/>
+        </w:numPr>
+        <w:rPr>
+          <w:lang w:val="en-ZA"/>
+        </w:rPr>
+      </w:pPr>
+      <w:r>
+        <w:rPr>
+          <w:lang w:val="en-ZA"/>
+        </w:rPr>
+        <w:t>&gt; 0.9: Excellent score.</w:t>
+      </w:r>
+    </w:p>
+    <w:p>
+      <w:pPr>
+        <w:rPr>
+          <w:lang w:val="en-ZA"/>
+        </w:rPr>
+      </w:pPr>
+    </w:p>
+    <w:p>
+      <w:pPr>
+        <w:rPr>
+          <w:lang w:val="en-ZA"/>
+        </w:rPr>
+      </w:pPr>
+      <w:r>
+        <w:rPr>
+          <w:lang w:val="en-ZA"/>
+        </w:rPr>
+        <w:t>Precision &amp; Recall</w:t>
+      </w:r>
+    </w:p>
+    <w:p>
+      <w:pPr>
+        <w:rPr>
+          <w:lang w:val="en-ZA"/>
+        </w:rPr>
+      </w:pPr>
+      <w:r>
+        <w:rPr>
+          <w:lang w:val="en-ZA"/>
+        </w:rPr>
+        <w:t>What they are:</w:t>
+      </w:r>
+    </w:p>
+    <w:p>
+      <w:pPr>
+        <w:pStyle w:val="ListParagraph"/>
+        <w:numPr>
+          <w:ilvl w:val="0"/>
+          <w:numId w:val="84"/>
+        </w:numPr>
+        <w:rPr>
+          <w:lang w:val="en-ZA"/>
+        </w:rPr>
+      </w:pPr>
+      <w:r>
+        <w:rPr>
+          <w:lang w:val="en-ZA"/>
+        </w:rPr>
+        <w:t>Precision: Answers the question: "Of all the instances the model predicted to be positive, how many were actually positive?"</w:t>
+      </w:r>
+    </w:p>
+    <w:p>
+      <w:pPr>
+        <w:pStyle w:val="ListParagraph"/>
+        <w:numPr>
+          <w:ilvl w:val="0"/>
+          <w:numId w:val="84"/>
+        </w:numPr>
+        <w:rPr>
+          <w:lang w:val="en-ZA"/>
+        </w:rPr>
+      </w:pPr>
+      <w:r>
+        <w:rPr>
+          <w:lang w:val="en-ZA"/>
+        </w:rPr>
+        <w:t>Recall (Sensitivity): Answers the question: "Of all the actual positive instances, how many did the model correctly identify?"</w:t>
+      </w:r>
+    </w:p>
+    <w:p>
+      <w:pPr>
+        <w:rPr>
+          <w:lang w:val="en-ZA"/>
+        </w:rPr>
+      </w:pPr>
+    </w:p>
+    <w:p>
+      <w:pPr>
+        <w:rPr>
+          <w:lang w:val="en-ZA"/>
+        </w:rPr>
+      </w:pPr>
+      <w:r>
+        <w:rPr>
+          <w:lang w:val="en-ZA"/>
+        </w:rPr>
+        <w:t>Relevance:</w:t>
+      </w:r>
+    </w:p>
+    <w:p>
+      <w:pPr>
+        <w:pStyle w:val="ListParagraph"/>
+        <w:numPr>
+          <w:ilvl w:val="0"/>
+          <w:numId w:val="84"/>
+        </w:numPr>
+        <w:rPr>
+          <w:lang w:val="en-ZA"/>
+        </w:rPr>
+      </w:pPr>
+      <w:r>
+        <w:rPr>
+          <w:lang w:val="en-ZA"/>
+        </w:rPr>
+        <w:t>High Precision is important when the cost of a false positive is high. For example, wrongly identifying a region as "high-risk" might lead to unnecessary resource allocation.</w:t>
+      </w:r>
+    </w:p>
+    <w:p>
+      <w:pPr>
+        <w:pStyle w:val="ListParagraph"/>
+        <w:numPr>
+          <w:ilvl w:val="0"/>
+          <w:numId w:val="84"/>
+        </w:numPr>
+        <w:rPr>
+          <w:lang w:val="en-ZA"/>
+        </w:rPr>
+      </w:pPr>
+      <w:r>
+        <w:rPr>
+          <w:lang w:val="en-ZA"/>
+        </w:rPr>
+        <w:lastRenderedPageBreak/>
+        <w:t>High Recall is important when the cost of a false negative is high. For example, failing to identify a region with low vaccination coverage could have serious public health consequences.</w:t>
+      </w:r>
+    </w:p>
+    <w:p>
+      <w:pPr>
+        <w:rPr>
+          <w:lang w:val="en-ZA"/>
+        </w:rPr>
+      </w:pPr>
+      <w:r>
+        <w:rPr>
+          <w:lang w:val="en-ZA"/>
+        </w:rPr>
+        <w:t xml:space="preserve">Success Metric: The trade-off between precision and recall needs to be considered. A good model should have a reasonable </w:t>
+      </w:r>
+      <w:r>
+        <w:rPr>
+          <w:lang w:val="en-ZA"/>
+        </w:rPr>
+        <w:t>balance or</w:t>
+      </w:r>
+      <w:r>
+        <w:rPr>
+          <w:lang w:val="en-ZA"/>
+        </w:rPr>
+        <w:t xml:space="preserve"> be tuned to prioritize one over the other based on the specific business problem. A score above 0.7 for both is often a good starting point.</w:t>
+      </w:r>
+    </w:p>
+    <w:p>
+      <w:pPr>
+        <w:rPr>
+          <w:lang w:val="en-ZA"/>
+        </w:rPr>
+      </w:pPr>
+    </w:p>
+    <w:p>
+      <w:pPr>
+        <w:rPr>
+          <w:lang w:val="en-ZA"/>
+        </w:rPr>
+      </w:pPr>
+      <w:r>
+        <w:rPr>
+          <w:lang w:val="en-ZA"/>
+        </w:rPr>
+        <w:t>Calibration</w:t>
+      </w:r>
+    </w:p>
+    <w:p>
+      <w:pPr>
+        <w:rPr>
+          <w:lang w:val="en-ZA"/>
+        </w:rPr>
+      </w:pPr>
+      <w:r>
+        <w:rPr>
+          <w:lang w:val="en-ZA"/>
+        </w:rPr>
+        <w:t xml:space="preserve">What it is: Calibration measures how well the predicted probabilities from a model match the actual observed frequencies of the positive class. For example, if a model predicts a 30% chance of a certain outcome for a group of instances, then approximately 30% of those instances should </w:t>
+      </w:r>
+      <w:proofErr w:type="gramStart"/>
+      <w:r>
+        <w:rPr>
+          <w:lang w:val="en-ZA"/>
+        </w:rPr>
+        <w:t>actually have</w:t>
+      </w:r>
+      <w:proofErr w:type="gramEnd"/>
+      <w:r>
+        <w:rPr>
+          <w:lang w:val="en-ZA"/>
+        </w:rPr>
+        <w:t xml:space="preserve"> that outcome.</w:t>
+      </w:r>
+    </w:p>
+    <w:p>
+      <w:pPr>
+        <w:rPr>
+          <w:lang w:val="en-ZA"/>
+        </w:rPr>
+      </w:pPr>
+      <w:r>
+        <w:rPr>
+          <w:lang w:val="en-ZA"/>
+        </w:rPr>
+        <w:t>Relevance: In healthcare, well-calibrated probabilities are crucial for risk assessment and decision-making. If a model is used to estimate the risk of disease in a population, the predicted probabilities must be reliable.</w:t>
+      </w:r>
+    </w:p>
+    <w:p>
+      <w:pPr>
+        <w:rPr>
+          <w:lang w:val="en-ZA"/>
+        </w:rPr>
+      </w:pPr>
+      <w:r>
+        <w:rPr>
+          <w:lang w:val="en-ZA"/>
+        </w:rPr>
+        <w:t>How to Measure:</w:t>
+      </w:r>
+    </w:p>
+    <w:p>
+      <w:pPr>
+        <w:pStyle w:val="ListParagraph"/>
+        <w:numPr>
+          <w:ilvl w:val="0"/>
+          <w:numId w:val="84"/>
+        </w:numPr>
+        <w:rPr>
+          <w:lang w:val="en-ZA"/>
+        </w:rPr>
+      </w:pPr>
+      <w:r>
+        <w:rPr>
+          <w:lang w:val="en-ZA"/>
+        </w:rPr>
+        <w:t>Calibration Plots (Reliability Diagrams): These plots show the predicted probabilities against the observed frequencies. A perfectly calibrated model will have a plot that follows the diagonal line.</w:t>
+      </w:r>
+    </w:p>
+    <w:p>
+      <w:pPr>
+        <w:pStyle w:val="ListParagraph"/>
+        <w:numPr>
+          <w:ilvl w:val="0"/>
+          <w:numId w:val="84"/>
+        </w:numPr>
+        <w:rPr>
+          <w:lang w:val="en-ZA"/>
+        </w:rPr>
+      </w:pPr>
+      <w:r>
+        <w:rPr>
+          <w:lang w:val="en-ZA"/>
+        </w:rPr>
+        <w:t>Brier Score: A numerical score where a lower value indicates better calibration. A perfect model has a Brier score of 0.</w:t>
+      </w:r>
+    </w:p>
+    <w:p>
+      <w:pPr>
+        <w:rPr>
+          <w:lang w:val="en-ZA"/>
+        </w:rPr>
+      </w:pPr>
+    </w:p>
+    <w:p>
+      <w:pPr>
+        <w:rPr>
+          <w:lang w:val="en-ZA"/>
+        </w:rPr>
+      </w:pPr>
+      <w:r>
+        <w:rPr>
+          <w:lang w:val="en-ZA"/>
+        </w:rPr>
+        <w:t>Success Metric:</w:t>
+      </w:r>
+    </w:p>
+    <w:p>
+      <w:pPr>
+        <w:pStyle w:val="ListParagraph"/>
+        <w:numPr>
+          <w:ilvl w:val="0"/>
+          <w:numId w:val="84"/>
+        </w:numPr>
+        <w:rPr>
+          <w:lang w:val="en-ZA"/>
+        </w:rPr>
+      </w:pPr>
+      <w:r>
+        <w:rPr>
+          <w:lang w:val="en-ZA"/>
+        </w:rPr>
+        <w:t>Calibration Plot: The calibration curve should be as close to the main diagonal as possible.</w:t>
+      </w:r>
+    </w:p>
+    <w:p>
+      <w:pPr>
+        <w:pStyle w:val="ListParagraph"/>
+        <w:numPr>
+          <w:ilvl w:val="0"/>
+          <w:numId w:val="84"/>
+        </w:numPr>
+        <w:rPr>
+          <w:lang w:val="en-ZA"/>
+        </w:rPr>
+      </w:pPr>
+      <w:r>
+        <w:rPr>
+          <w:lang w:val="en-ZA"/>
+        </w:rPr>
+        <w:t>Brier Score: A score below 0.25 is generally considered good, with scores closer to 0 being better.</w:t>
+      </w:r>
+    </w:p>
+    <w:p>
+      <w:pPr>
+        <w:rPr>
+          <w:lang w:val="en-ZA"/>
+        </w:rPr>
+      </w:pPr>
+      <w:r>
+        <w:rPr>
+          <w:lang w:val="en-ZA"/>
+        </w:rPr>
+        <w:t>Summary of Success Metrics</w:t>
+      </w:r>
+    </w:p>
+    <w:tbl>
+      <w:tblPr>
+        <w:tblStyle w:val="TableGrid"/>
+        <w:tblW w:w="0" w:type="auto"/>
+        <w:tblLook w:val="04A0" w:firstRow="1" w:lastRow="0" w:firstColumn="1" w:lastColumn="0" w:noHBand="0" w:noVBand="1"/>
+      </w:tblPr>
+      <w:tblGrid>
+        <w:gridCol w:w="1803"/>
+        <w:gridCol w:w="1803"/>
+        <w:gridCol w:w="1803"/>
+        <w:gridCol w:w="1803"/>
+        <w:gridCol w:w="1804"/>
+      </w:tblGrid>
+      <w:tr>
+        <w:tc>
+          <w:tcPr>
+            <w:tcW w:w="1803" w:type="dxa"/>
+          </w:tcPr>
+          <w:p>
+            <w:pPr>
+              <w:rPr>
+                <w:lang w:val="en-ZA"/>
+              </w:rPr>
+            </w:pPr>
+            <w:r>
+              <w:rPr>
+                <w:lang w:val="en-ZA"/>
+              </w:rPr>
+              <w:t>Metric</w:t>
+            </w:r>
+          </w:p>
+        </w:tc>
+        <w:tc>
+          <w:tcPr>
+            <w:tcW w:w="1803" w:type="dxa"/>
+          </w:tcPr>
+          <w:p>
+            <w:pPr>
+              <w:rPr>
+                <w:lang w:val="en-ZA"/>
+              </w:rPr>
+            </w:pPr>
+            <w:r>
+              <w:rPr>
+                <w:lang w:val="en-ZA"/>
+              </w:rPr>
+              <w:t>Poor</w:t>
+            </w:r>
+          </w:p>
+        </w:tc>
+        <w:tc>
+          <w:tcPr>
+            <w:tcW w:w="1803" w:type="dxa"/>
+          </w:tcPr>
+          <w:p>
+            <w:pPr>
+              <w:rPr>
+                <w:lang w:val="en-ZA"/>
+              </w:rPr>
+            </w:pPr>
+            <w:r>
+              <w:rPr>
+                <w:lang w:val="en-ZA"/>
+              </w:rPr>
+              <w:t>Acceptable</w:t>
+            </w:r>
+          </w:p>
+        </w:tc>
+        <w:tc>
+          <w:tcPr>
+            <w:tcW w:w="1803" w:type="dxa"/>
+          </w:tcPr>
+          <w:p>
+            <w:pPr>
+              <w:rPr>
+                <w:lang w:val="en-ZA"/>
+              </w:rPr>
+            </w:pPr>
+            <w:r>
+              <w:rPr>
+                <w:lang w:val="en-ZA"/>
+              </w:rPr>
+              <w:t>Good      </w:t>
+            </w:r>
+          </w:p>
+        </w:tc>
+        <w:tc>
+          <w:tcPr>
+            <w:tcW w:w="1804" w:type="dxa"/>
+          </w:tcPr>
+          <w:p>
+            <w:pPr>
+              <w:rPr>
+                <w:lang w:val="en-ZA"/>
+              </w:rPr>
+            </w:pPr>
+            <w:r>
+              <w:rPr>
+                <w:lang w:val="en-ZA"/>
+              </w:rPr>
+              <w:t>Excellent</w:t>
+            </w:r>
+          </w:p>
+        </w:tc>
+      </w:tr>
+      <w:tr>
+        <w:tc>
+          <w:tcPr>
+            <w:tcW w:w="1803" w:type="dxa"/>
+          </w:tcPr>
+          <w:p>
+            <w:pPr>
+              <w:rPr>
+                <w:lang w:val="en-ZA"/>
+              </w:rPr>
+            </w:pPr>
+            <w:r>
+              <w:rPr>
+                <w:lang w:val="en-ZA"/>
+              </w:rPr>
+              <w:t>ROC-AUC</w:t>
+            </w:r>
+          </w:p>
+        </w:tc>
+        <w:tc>
+          <w:tcPr>
+            <w:tcW w:w="1803" w:type="dxa"/>
+          </w:tcPr>
+          <w:p>
+            <w:pPr>
+              <w:rPr>
+                <w:lang w:val="en-ZA"/>
+              </w:rPr>
+            </w:pPr>
+            <w:r>
+              <w:rPr>
+                <w:lang w:val="en-ZA"/>
+              </w:rPr>
+              <w:t>0.7</w:t>
+            </w:r>
+          </w:p>
+        </w:tc>
+        <w:tc>
+          <w:tcPr>
+            <w:tcW w:w="1803" w:type="dxa"/>
+          </w:tcPr>
+          <w:p>
+            <w:pPr>
+              <w:rPr>
+                <w:lang w:val="en-ZA"/>
+              </w:rPr>
+            </w:pPr>
+            <w:r>
+              <w:rPr>
+                <w:lang w:val="en-ZA"/>
+              </w:rPr>
+              <w:t>0.7-0.8</w:t>
+            </w:r>
+          </w:p>
+        </w:tc>
+        <w:tc>
+          <w:tcPr>
+            <w:tcW w:w="1803" w:type="dxa"/>
+          </w:tcPr>
+          <w:p>
+            <w:pPr>
+              <w:rPr>
+                <w:lang w:val="en-ZA"/>
+              </w:rPr>
+            </w:pPr>
+            <w:r>
+              <w:rPr>
+                <w:lang w:val="en-ZA"/>
+              </w:rPr>
+              <w:t>0.8-0.9</w:t>
+            </w:r>
+          </w:p>
+        </w:tc>
+        <w:tc>
+          <w:tcPr>
+            <w:tcW w:w="1804" w:type="dxa"/>
+          </w:tcPr>
+          <w:p>
+            <w:pPr>
+              <w:rPr>
+                <w:lang w:val="en-ZA"/>
+              </w:rPr>
+            </w:pPr>
+            <w:r>
+              <w:rPr>
+                <w:lang w:val="en-ZA"/>
+              </w:rPr>
+              <w:t>&gt;0.9</w:t>
+            </w:r>
+          </w:p>
+        </w:tc>
+      </w:tr>
+      <w:tr>
+        <w:tc>
+          <w:tcPr>
+            <w:tcW w:w="1803" w:type="dxa"/>
+          </w:tcPr>
+          <w:p>
+            <w:pPr>
+              <w:rPr>
+                <w:lang w:val="en-ZA"/>
+              </w:rPr>
+            </w:pPr>
+            <w:r>
+              <w:rPr>
+                <w:lang w:val="en-ZA"/>
+              </w:rPr>
+              <w:t>F1 Score</w:t>
+            </w:r>
+          </w:p>
+        </w:tc>
+        <w:tc>
+          <w:tcPr>
+            <w:tcW w:w="1803" w:type="dxa"/>
+          </w:tcPr>
+          <w:p>
+            <w:pPr>
+              <w:rPr>
+                <w:lang w:val="en-ZA"/>
+              </w:rPr>
+            </w:pPr>
+            <w:r>
+              <w:rPr>
+                <w:lang w:val="en-ZA"/>
+              </w:rPr>
+              <w:t>&lt;0.6</w:t>
+            </w:r>
+          </w:p>
+        </w:tc>
+        <w:tc>
+          <w:tcPr>
+            <w:tcW w:w="1803" w:type="dxa"/>
+          </w:tcPr>
+          <w:p>
+            <w:pPr>
+              <w:rPr>
+                <w:lang w:val="en-ZA"/>
+              </w:rPr>
+            </w:pPr>
+            <w:r>
+              <w:rPr>
+                <w:lang w:val="en-ZA"/>
+              </w:rPr>
+              <w:t>0.6 - 0.7</w:t>
+            </w:r>
+          </w:p>
+        </w:tc>
+        <w:tc>
+          <w:tcPr>
+            <w:tcW w:w="1803" w:type="dxa"/>
+          </w:tcPr>
+          <w:p>
+            <w:pPr>
+              <w:rPr>
+                <w:lang w:val="en-ZA"/>
+              </w:rPr>
+            </w:pPr>
+            <w:r>
+              <w:rPr>
+                <w:lang w:val="en-ZA"/>
+              </w:rPr>
+              <w:t>0.7 - 0.9</w:t>
+            </w:r>
+          </w:p>
+        </w:tc>
+        <w:tc>
+          <w:tcPr>
+            <w:tcW w:w="1804" w:type="dxa"/>
+          </w:tcPr>
+          <w:p>
+            <w:pPr>
+              <w:rPr>
+                <w:lang w:val="en-ZA"/>
+              </w:rPr>
+            </w:pPr>
+            <w:r>
+              <w:rPr>
+                <w:lang w:val="en-ZA"/>
+              </w:rPr>
+              <w:t>&gt;0.9</w:t>
+            </w:r>
+          </w:p>
+        </w:tc>
+      </w:tr>
+      <w:tr>
+        <w:tc>
+          <w:tcPr>
+            <w:tcW w:w="1803" w:type="dxa"/>
+          </w:tcPr>
+          <w:p>
+            <w:pPr>
+              <w:rPr>
+                <w:lang w:val="en-ZA"/>
+              </w:rPr>
+            </w:pPr>
+            <w:r>
+              <w:rPr>
+                <w:lang w:val="en-ZA"/>
+              </w:rPr>
+              <w:t>Precision</w:t>
+            </w:r>
+          </w:p>
+        </w:tc>
+        <w:tc>
+          <w:tcPr>
+            <w:tcW w:w="1803" w:type="dxa"/>
+          </w:tcPr>
+          <w:p>
+            <w:pPr>
+              <w:rPr>
+                <w:lang w:val="en-ZA"/>
+              </w:rPr>
+            </w:pPr>
+            <w:r>
+              <w:rPr>
+                <w:lang w:val="en-ZA"/>
+              </w:rPr>
+              <w:t>&lt;0.6</w:t>
+            </w:r>
+          </w:p>
+        </w:tc>
+        <w:tc>
+          <w:tcPr>
+            <w:tcW w:w="1803" w:type="dxa"/>
+          </w:tcPr>
+          <w:p>
+            <w:pPr>
+              <w:rPr>
+                <w:lang w:val="en-ZA"/>
+              </w:rPr>
+            </w:pPr>
+            <w:r>
+              <w:rPr>
+                <w:lang w:val="en-ZA"/>
+              </w:rPr>
+              <w:t>0.6 - 0.7</w:t>
+            </w:r>
+          </w:p>
+        </w:tc>
+        <w:tc>
+          <w:tcPr>
+            <w:tcW w:w="1803" w:type="dxa"/>
+          </w:tcPr>
+          <w:p>
+            <w:pPr>
+              <w:rPr>
+                <w:lang w:val="en-ZA"/>
+              </w:rPr>
+            </w:pPr>
+            <w:r>
+              <w:rPr>
+                <w:lang w:val="en-ZA"/>
+              </w:rPr>
+              <w:t>&gt; 0.7</w:t>
+            </w:r>
+          </w:p>
+        </w:tc>
+        <w:tc>
+          <w:tcPr>
+            <w:tcW w:w="1804" w:type="dxa"/>
+          </w:tcPr>
+          <w:p>
+            <w:pPr>
+              <w:rPr>
+                <w:lang w:val="en-ZA"/>
+              </w:rPr>
+            </w:pPr>
+            <w:r>
+              <w:rPr>
+                <w:lang w:val="en-ZA"/>
+              </w:rPr>
+              <w:t>&gt;0.9</w:t>
+            </w:r>
+          </w:p>
+        </w:tc>
+      </w:tr>
+      <w:tr>
+        <w:tc>
+          <w:tcPr>
+            <w:tcW w:w="1803" w:type="dxa"/>
+          </w:tcPr>
+          <w:p>
+            <w:pPr>
+              <w:rPr>
+                <w:lang w:val="en-ZA"/>
+              </w:rPr>
+            </w:pPr>
+            <w:r>
+              <w:rPr>
+                <w:lang w:val="en-ZA"/>
+              </w:rPr>
+              <w:t>Recall</w:t>
+            </w:r>
+          </w:p>
+        </w:tc>
+        <w:tc>
+          <w:tcPr>
+            <w:tcW w:w="1803" w:type="dxa"/>
+          </w:tcPr>
+          <w:p>
+            <w:pPr>
+              <w:rPr>
+                <w:lang w:val="en-ZA"/>
+              </w:rPr>
+            </w:pPr>
+            <w:r>
+              <w:rPr>
+                <w:lang w:val="en-ZA"/>
+              </w:rPr>
+              <w:t>&lt;0.6</w:t>
+            </w:r>
+          </w:p>
+        </w:tc>
+        <w:tc>
+          <w:tcPr>
+            <w:tcW w:w="1803" w:type="dxa"/>
+          </w:tcPr>
+          <w:p>
+            <w:pPr>
+              <w:rPr>
+                <w:lang w:val="en-ZA"/>
+              </w:rPr>
+            </w:pPr>
+            <w:r>
+              <w:rPr>
+                <w:lang w:val="en-ZA"/>
+              </w:rPr>
+              <w:t>0.6 - 0.7</w:t>
+            </w:r>
+          </w:p>
+        </w:tc>
+        <w:tc>
+          <w:tcPr>
+            <w:tcW w:w="1803" w:type="dxa"/>
+          </w:tcPr>
+          <w:p>
+            <w:pPr>
+              <w:rPr>
+                <w:lang w:val="en-ZA"/>
+              </w:rPr>
+            </w:pPr>
+            <w:r>
+              <w:rPr>
+                <w:lang w:val="en-ZA"/>
+              </w:rPr>
+              <w:t>&gt; 0.7</w:t>
+            </w:r>
+          </w:p>
+        </w:tc>
+        <w:tc>
+          <w:tcPr>
+            <w:tcW w:w="1804" w:type="dxa"/>
+          </w:tcPr>
+          <w:p>
+            <w:pPr>
+              <w:rPr>
+                <w:lang w:val="en-ZA"/>
+              </w:rPr>
+            </w:pPr>
+            <w:r>
+              <w:rPr>
+                <w:lang w:val="en-ZA"/>
+              </w:rPr>
+              <w:t>&gt;0.9</w:t>
+            </w:r>
+          </w:p>
+        </w:tc>
+      </w:tr>
+      <w:tr>
+        <w:tc>
+          <w:tcPr>
+            <w:tcW w:w="1803" w:type="dxa"/>
+          </w:tcPr>
+          <w:p>
+            <w:pPr>
+              <w:rPr>
+                <w:lang w:val="en-ZA"/>
+              </w:rPr>
+            </w:pPr>
+            <w:r>
+              <w:rPr>
+                <w:lang w:val="en-ZA"/>
+              </w:rPr>
+              <w:t>Brier Score</w:t>
+            </w:r>
+          </w:p>
+        </w:tc>
+        <w:tc>
+          <w:tcPr>
+            <w:tcW w:w="1803" w:type="dxa"/>
+          </w:tcPr>
+          <w:p>
+            <w:pPr>
+              <w:rPr>
+                <w:lang w:val="en-ZA"/>
+              </w:rPr>
+            </w:pPr>
+            <w:r>
+              <w:rPr>
+                <w:lang w:val="en-ZA"/>
+              </w:rPr>
+              <w:t>&gt;0.35</w:t>
+            </w:r>
+          </w:p>
+        </w:tc>
+        <w:tc>
+          <w:tcPr>
+            <w:tcW w:w="1803" w:type="dxa"/>
+          </w:tcPr>
+          <w:p>
+            <w:pPr>
+              <w:rPr>
+                <w:lang w:val="en-ZA"/>
+              </w:rPr>
+            </w:pPr>
+            <w:r>
+              <w:rPr>
+                <w:lang w:val="en-ZA"/>
+              </w:rPr>
+              <w:t>0.25-</w:t>
+            </w:r>
+            <w:r>
+              <w:rPr>
+                <w:lang w:val="en-ZA"/>
+              </w:rPr>
+              <w:t>0.35</w:t>
+            </w:r>
+          </w:p>
+        </w:tc>
+        <w:tc>
+          <w:tcPr>
+            <w:tcW w:w="1803" w:type="dxa"/>
+          </w:tcPr>
+          <w:p>
+            <w:pPr>
+              <w:rPr>
+                <w:lang w:val="en-ZA"/>
+              </w:rPr>
+            </w:pPr>
+            <w:r>
+              <w:rPr>
+                <w:lang w:val="en-ZA"/>
+              </w:rPr>
+              <w:t>0.1-25</w:t>
+            </w:r>
+          </w:p>
+        </w:tc>
+        <w:tc>
+          <w:tcPr>
+            <w:tcW w:w="1804" w:type="dxa"/>
+          </w:tcPr>
+          <w:p>
+            <w:pPr>
+              <w:rPr>
+                <w:lang w:val="en-ZA"/>
+              </w:rPr>
+            </w:pPr>
+            <w:r>
+              <w:rPr>
+                <w:lang w:val="en-ZA"/>
+              </w:rPr>
+              <w:t>&lt;0.1</w:t>
+            </w:r>
+          </w:p>
+        </w:tc>
+      </w:tr>
+    </w:tbl>
+    <w:p>
+      <w:pPr>
+        <w:rPr>
+          <w:lang w:val="en-ZA"/>
+        </w:rPr>
+      </w:pPr>
+    </w:p>
+    <w:p>
+      <w:r>
+        <w:t xml:space="preserve"> </w:t>
+      </w:r>
+    </w:p>
+    <w:p>
+      <w:pPr>
+        <w:pStyle w:val="Heading1"/>
+        <w:rPr>
+          <w:lang w:val="en-ZA"/>
+        </w:rPr>
+      </w:pPr>
       <w:bookmarkStart w:id="5" w:name="_Toc209799214"/>
       <w:r>
         <w:rPr>
@@ -2955,7 +4158,6 @@
           <w:rFonts w:eastAsiaTheme="majorEastAsia"/>
           <w:lang w:val="en-ZA"/>
         </w:rPr>
-        <w:lastRenderedPageBreak/>
         <w:t xml:space="preserve">Harris, J.K., Yang, S. and Hardin, J.W. (2021) ‘Primer on binary logistic regression’, </w:t>
       </w:r>
       <w:r>
@@ -3176,7 +4378,15 @@
           <w:rFonts w:eastAsiaTheme="majorEastAsia"/>
           <w:lang w:val="en-ZA"/>
         </w:rPr>
-        <w:t xml:space="preserve">, 24. Available at: </w:t>
+        <w:t xml:space="preserve">, 24. </w:t>
+      </w:r>
+      <w:r>
+        <w:rPr>
+          <w:rFonts w:eastAsiaTheme="majorEastAsia"/>
+          <w:lang w:val="en-ZA"/>
+        </w:rPr>
+        <w:lastRenderedPageBreak/>
+        <w:t xml:space="preserve">Available at: </w:t>
       </w:r>
       <w:hyperlink r:id="rId13" w:tgtFrame="_new" w:history="1">
         <w:r>
@@ -3402,7 +4612,6 @@
           <w:rFonts w:eastAsiaTheme="majorEastAsia"/>
           <w:lang w:val="en-ZA"/>
         </w:rPr>
-        <w:lastRenderedPageBreak/>
         <w:t xml:space="preserve">Naïve Bayes background: ScienceDirect Topics (2025) ‘Naïve Bayesian classifier — overview’. Available at: </w:t>
       </w:r>
       <w:hyperlink r:id="rId18" w:tgtFrame="_new" w:history="1">
@@ -3612,6 +4821,119 @@
 <file path=word/numbering.xml><?xml version="1.0" encoding="utf-8"?>
 <w:numbering xmlns:wpc="http://schemas.microsoft.com/office/word/2010/wordprocessingCanvas" xmlns:cx="http://schemas.microsoft.com/office/drawing/2014/chartex" xmlns:cx1="http://schemas.microsoft.com/office/drawing/2015/9/8/chartex" xmlns:cx2="http://schemas.microsoft.com/office/drawing/2015/10/21/chartex" xmlns:cx3="http://schemas.microsoft.com/office/drawing/2016/5/9/chartex" xmlns:cx4="http://schemas.microsoft.com/office/drawing/2016/5/10/chartex" xmlns:cx5="http://schemas.microsoft.com/office/drawing/2016/5/11/chartex" xmlns:cx6="http://schemas.microsoft.com/office/drawing/2016/5/12/chartex" xmlns:cx7="http://schemas.microsoft.com/office/drawing/2016/5/13/chartex" xmlns:cx8="http://schemas.microsoft.com/office/drawing/2016/5/14/chartex" xmlns:mc="http://schemas.openxmlformats.org/markup-compatibility/2006" xmlns:aink="http://schemas.microsoft.com/office/drawing/2016/ink" xmlns:am3d="http://schemas.microsoft.com/office/drawing/2017/model3d" xmlns:o="urn:schemas-microsoft-com:office:office" xmlns:oel="http://schemas.microsoft.com/office/2019/extlst" xmlns:r="http://schemas.openxmlformats.org/officeDocument/2006/relationships" xmlns:m="http://schemas.openxmlformats.org/officeDocument/2006/math" xmlns:v="urn:schemas-microsoft-com:vml" xmlns:wp14="http://schemas.microsoft.com/office/word/2010/wordprocessingDrawing" xmlns:wp="http://schemas.openxmlformats.org/drawingml/2006/wordprocessingDrawing" xmlns:w10="urn:schemas-microsoft-com:office:word" xmlns:w="http://schemas.openxmlformats.org/wordprocessingml/2006/main" xmlns:w14="http://schemas.microsoft.com/office/word/2010/wordml" xmlns:w15="http://schemas.microsoft.com/office/word/2012/wordml" xmlns:w16cex="http://schemas.microsoft.com/office/word/2018/wordml/cex" xmlns:w16cid="http://schemas.microsoft.com/office/word/2016/wordml/cid" xmlns:w16="http://schemas.microsoft.com/office/word/2018/wordml" xmlns:w16du="http://schemas.microsoft.com/office/word/2023/wordml/word16du" xmlns:w16sdtdh="http://schemas.microsoft.com/office/word/2020/wordml/sdtdatahash" xmlns:w16sdtfl="http://schemas.microsoft.com/office/word/2024/wordml/sdtformatlock" xmlns:w16se="http://schemas.microsoft.com/office/word/2015/wordml/symex" xmlns:wpg="http://schemas.microsoft.com/office/word/2010/wordprocessingGroup" xmlns:wpi="http://schemas.microsoft.com/office/word/2010/wordprocessingInk" xmlns:wne="http://schemas.microsoft.com/office/word/2006/wordml" xmlns:wps="http://schemas.microsoft.com/office/word/2010/wordprocessingShape" mc:Ignorable="w14 w15 w16se w16cid w16 w16cex w16sdtdh w16sdtfl w16du wp14">
   <w:abstractNum w:abstractNumId="0" w15:restartNumberingAfterBreak="0">
+    <w:nsid w:val="017A5026"/>
+    <w:multiLevelType w:val="hybridMultilevel"/>
+    <w:tmpl w:val="1A00C6EA"/>
+    <w:lvl w:ilvl="0" w:tplc="1C090001">
+      <w:start w:val="1"/>
+      <w:numFmt w:val="bullet"/>
+      <w:lvlText w:val=""/>
+      <w:lvlJc w:val="left"/>
+      <w:pPr>
+        <w:ind w:left="720" w:hanging="360"/>
+      </w:pPr>
+      <w:rPr>
+        <w:rFonts w:ascii="Symbol" w:hAnsi="Symbol" w:hint="default"/>
+      </w:rPr>
+    </w:lvl>
+    <w:lvl w:ilvl="1" w:tplc="1C090003" w:tentative="1">
+      <w:start w:val="1"/>
+      <w:numFmt w:val="bullet"/>
+      <w:lvlText w:val="o"/>
+      <w:lvlJc w:val="left"/>
+      <w:pPr>
+        <w:ind w:left="1440" w:hanging="360"/>
+      </w:pPr>
+      <w:rPr>
+        <w:rFonts w:ascii="Courier New" w:hAnsi="Courier New" w:cs="Courier New" w:hint="default"/>
+      </w:rPr>
+    </w:lvl>
+    <w:lvl w:ilvl="2" w:tplc="1C090005" w:tentative="1">
+      <w:start w:val="1"/>
+      <w:numFmt w:val="bullet"/>
+      <w:lvlText w:val=""/>
+      <w:lvlJc w:val="left"/>
+      <w:pPr>
+        <w:ind w:left="2160" w:hanging="360"/>
+      </w:pPr>
+      <w:rPr>
+        <w:rFonts w:ascii="Wingdings" w:hAnsi="Wingdings" w:hint="default"/>
+      </w:rPr>
+    </w:lvl>
+    <w:lvl w:ilvl="3" w:tplc="1C090001" w:tentative="1">
+      <w:start w:val="1"/>
+      <w:numFmt w:val="bullet"/>
+      <w:lvlText w:val=""/>
+      <w:lvlJc w:val="left"/>
+      <w:pPr>
+        <w:ind w:left="2880" w:hanging="360"/>
+      </w:pPr>
+      <w:rPr>
+        <w:rFonts w:ascii="Symbol" w:hAnsi="Symbol" w:hint="default"/>
+      </w:rPr>
+    </w:lvl>
+    <w:lvl w:ilvl="4" w:tplc="1C090003" w:tentative="1">
+      <w:start w:val="1"/>
+      <w:numFmt w:val="bullet"/>
+      <w:lvlText w:val="o"/>
+      <w:lvlJc w:val="left"/>
+      <w:pPr>
+        <w:ind w:left="3600" w:hanging="360"/>
+      </w:pPr>
+      <w:rPr>
+        <w:rFonts w:ascii="Courier New" w:hAnsi="Courier New" w:cs="Courier New" w:hint="default"/>
+      </w:rPr>
+    </w:lvl>
+    <w:lvl w:ilvl="5" w:tplc="1C090005" w:tentative="1">
+      <w:start w:val="1"/>
+      <w:numFmt w:val="bullet"/>
+      <w:lvlText w:val=""/>
+      <w:lvlJc w:val="left"/>
+      <w:pPr>
+        <w:ind w:left="4320" w:hanging="360"/>
+      </w:pPr>
+      <w:rPr>
+        <w:rFonts w:ascii="Wingdings" w:hAnsi="Wingdings" w:hint="default"/>
+      </w:rPr>
+    </w:lvl>
+    <w:lvl w:ilvl="6" w:tplc="1C090001" w:tentative="1">
+      <w:start w:val="1"/>
+      <w:numFmt w:val="bullet"/>
+      <w:lvlText w:val=""/>
+      <w:lvlJc w:val="left"/>
+      <w:pPr>
+        <w:ind w:left="5040" w:hanging="360"/>
+      </w:pPr>
+      <w:rPr>
+        <w:rFonts w:ascii="Symbol" w:hAnsi="Symbol" w:hint="default"/>
+      </w:rPr>
+    </w:lvl>
+    <w:lvl w:ilvl="7" w:tplc="1C090003" w:tentative="1">
+      <w:start w:val="1"/>
+      <w:numFmt w:val="bullet"/>
+      <w:lvlText w:val="o"/>
+      <w:lvlJc w:val="left"/>
+      <w:pPr>
+        <w:ind w:left="5760" w:hanging="360"/>
+      </w:pPr>
+      <w:rPr>
+        <w:rFonts w:ascii="Courier New" w:hAnsi="Courier New" w:cs="Courier New" w:hint="default"/>
+      </w:rPr>
+    </w:lvl>
+    <w:lvl w:ilvl="8" w:tplc="1C090005" w:tentative="1">
+      <w:start w:val="1"/>
+      <w:numFmt w:val="bullet"/>
+      <w:lvlText w:val=""/>
+      <w:lvlJc w:val="left"/>
+      <w:pPr>
+        <w:ind w:left="6480" w:hanging="360"/>
+      </w:pPr>
+      <w:rPr>
+        <w:rFonts w:ascii="Wingdings" w:hAnsi="Wingdings" w:hint="default"/>
+      </w:rPr>
+    </w:lvl>
+  </w:abstractNum>
+  <w:abstractNum w:abstractNumId="1" w15:restartNumberingAfterBreak="0">
     <w:nsid w:val="01C18F1C"/>
     <w:multiLevelType w:val="hybridMultilevel"/>
     <w:tmpl w:val="DFFE8DB8"/>
@@ -3724,7 +5046,7 @@
       </w:rPr>
     </w:lvl>
   </w:abstractNum>
-  <w:abstractNum w:abstractNumId="1" w15:restartNumberingAfterBreak="0">
+  <w:abstractNum w:abstractNumId="2" w15:restartNumberingAfterBreak="0">
     <w:nsid w:val="0234417D"/>
     <w:multiLevelType w:val="hybridMultilevel"/>
     <w:tmpl w:val="55784E66"/>
@@ -3837,7 +5159,7 @@
       </w:rPr>
     </w:lvl>
   </w:abstractNum>
-  <w:abstractNum w:abstractNumId="2" w15:restartNumberingAfterBreak="0">
+  <w:abstractNum w:abstractNumId="3" w15:restartNumberingAfterBreak="0">
     <w:nsid w:val="0480501D"/>
     <w:multiLevelType w:val="multilevel"/>
     <w:tmpl w:val="5276DE1A"/>
@@ -3986,7 +5308,7 @@
       </w:rPr>
     </w:lvl>
   </w:abstractNum>
-  <w:abstractNum w:abstractNumId="3" w15:restartNumberingAfterBreak="0">
+  <w:abstractNum w:abstractNumId="4" w15:restartNumberingAfterBreak="0">
     <w:nsid w:val="07AF20D1"/>
     <w:multiLevelType w:val="hybridMultilevel"/>
     <w:tmpl w:val="16FC02AE"/>
@@ -4072,7 +5394,7 @@
       </w:pPr>
     </w:lvl>
   </w:abstractNum>
-  <w:abstractNum w:abstractNumId="4" w15:restartNumberingAfterBreak="0">
+  <w:abstractNum w:abstractNumId="5" w15:restartNumberingAfterBreak="0">
     <w:nsid w:val="095C508B"/>
     <w:multiLevelType w:val="multilevel"/>
     <w:tmpl w:val="59BE675A"/>
@@ -4185,7 +5507,7 @@
       </w:pPr>
     </w:lvl>
   </w:abstractNum>
-  <w:abstractNum w:abstractNumId="5" w15:restartNumberingAfterBreak="0">
+  <w:abstractNum w:abstractNumId="6" w15:restartNumberingAfterBreak="0">
     <w:nsid w:val="098867D3"/>
     <w:multiLevelType w:val="multilevel"/>
     <w:tmpl w:val="8E525FA8"/>
@@ -4334,7 +5656,7 @@
       </w:rPr>
     </w:lvl>
   </w:abstractNum>
-  <w:abstractNum w:abstractNumId="6" w15:restartNumberingAfterBreak="0">
+  <w:abstractNum w:abstractNumId="7" w15:restartNumberingAfterBreak="0">
     <w:nsid w:val="0C3E515E"/>
     <w:multiLevelType w:val="multilevel"/>
     <w:tmpl w:val="7E4A6408"/>
@@ -4483,7 +5805,7 @@
       </w:rPr>
     </w:lvl>
   </w:abstractNum>
-  <w:abstractNum w:abstractNumId="7" w15:restartNumberingAfterBreak="0">
+  <w:abstractNum w:abstractNumId="8" w15:restartNumberingAfterBreak="0">
     <w:nsid w:val="0C6D50D2"/>
     <w:multiLevelType w:val="hybridMultilevel"/>
     <w:tmpl w:val="7924F8DC"/>
@@ -4596,7 +5918,7 @@
       </w:rPr>
     </w:lvl>
   </w:abstractNum>
-  <w:abstractNum w:abstractNumId="8" w15:restartNumberingAfterBreak="0">
+  <w:abstractNum w:abstractNumId="9" w15:restartNumberingAfterBreak="0">
     <w:nsid w:val="0D1478EE"/>
     <w:multiLevelType w:val="multilevel"/>
     <w:tmpl w:val="2DC07EE6"/>
@@ -4745,7 +6067,7 @@
       </w:rPr>
     </w:lvl>
   </w:abstractNum>
-  <w:abstractNum w:abstractNumId="9" w15:restartNumberingAfterBreak="0">
+  <w:abstractNum w:abstractNumId="10" w15:restartNumberingAfterBreak="0">
     <w:nsid w:val="0D785784"/>
     <w:multiLevelType w:val="multilevel"/>
     <w:tmpl w:val="78526944"/>
@@ -4858,7 +6180,7 @@
       </w:pPr>
     </w:lvl>
   </w:abstractNum>
-  <w:abstractNum w:abstractNumId="10" w15:restartNumberingAfterBreak="0">
+  <w:abstractNum w:abstractNumId="11" w15:restartNumberingAfterBreak="0">
     <w:nsid w:val="0EA672A2"/>
     <w:multiLevelType w:val="hybridMultilevel"/>
     <w:tmpl w:val="ED5EBA22"/>
@@ -4944,7 +6266,7 @@
       </w:pPr>
     </w:lvl>
   </w:abstractNum>
-  <w:abstractNum w:abstractNumId="11" w15:restartNumberingAfterBreak="0">
+  <w:abstractNum w:abstractNumId="12" w15:restartNumberingAfterBreak="0">
     <w:nsid w:val="0FA96ECD"/>
     <w:multiLevelType w:val="hybridMultilevel"/>
     <w:tmpl w:val="15A81710"/>
@@ -5056,7 +6378,7 @@
       </w:rPr>
     </w:lvl>
   </w:abstractNum>
-  <w:abstractNum w:abstractNumId="12" w15:restartNumberingAfterBreak="0">
+  <w:abstractNum w:abstractNumId="13" w15:restartNumberingAfterBreak="0">
     <w:nsid w:val="119EB5C0"/>
     <w:multiLevelType w:val="hybridMultilevel"/>
     <w:tmpl w:val="B268E88C"/>
@@ -5142,7 +6464,7 @@
       </w:pPr>
     </w:lvl>
   </w:abstractNum>
-  <w:abstractNum w:abstractNumId="13" w15:restartNumberingAfterBreak="0">
+  <w:abstractNum w:abstractNumId="14" w15:restartNumberingAfterBreak="0">
     <w:nsid w:val="150502C7"/>
     <w:multiLevelType w:val="multilevel"/>
     <w:tmpl w:val="6AB2CA2E"/>
@@ -5291,7 +6613,120 @@
       </w:rPr>
     </w:lvl>
   </w:abstractNum>
-  <w:abstractNum w:abstractNumId="14" w15:restartNumberingAfterBreak="0">
+  <w:abstractNum w:abstractNumId="15" w15:restartNumberingAfterBreak="0">
+    <w:nsid w:val="15051FA6"/>
+    <w:multiLevelType w:val="hybridMultilevel"/>
+    <w:tmpl w:val="B3CC42C8"/>
+    <w:lvl w:ilvl="0" w:tplc="1C090001">
+      <w:start w:val="1"/>
+      <w:numFmt w:val="bullet"/>
+      <w:lvlText w:val=""/>
+      <w:lvlJc w:val="left"/>
+      <w:pPr>
+        <w:ind w:left="720" w:hanging="360"/>
+      </w:pPr>
+      <w:rPr>
+        <w:rFonts w:ascii="Symbol" w:hAnsi="Symbol" w:hint="default"/>
+      </w:rPr>
+    </w:lvl>
+    <w:lvl w:ilvl="1" w:tplc="1C090003" w:tentative="1">
+      <w:start w:val="1"/>
+      <w:numFmt w:val="bullet"/>
+      <w:lvlText w:val="o"/>
+      <w:lvlJc w:val="left"/>
+      <w:pPr>
+        <w:ind w:left="1440" w:hanging="360"/>
+      </w:pPr>
+      <w:rPr>
+        <w:rFonts w:ascii="Courier New" w:hAnsi="Courier New" w:cs="Courier New" w:hint="default"/>
+      </w:rPr>
+    </w:lvl>
+    <w:lvl w:ilvl="2" w:tplc="1C090005" w:tentative="1">
+      <w:start w:val="1"/>
+      <w:numFmt w:val="bullet"/>
+      <w:lvlText w:val=""/>
+      <w:lvlJc w:val="left"/>
+      <w:pPr>
+        <w:ind w:left="2160" w:hanging="360"/>
+      </w:pPr>
+      <w:rPr>
+        <w:rFonts w:ascii="Wingdings" w:hAnsi="Wingdings" w:hint="default"/>
+      </w:rPr>
+    </w:lvl>
+    <w:lvl w:ilvl="3" w:tplc="1C090001" w:tentative="1">
+      <w:start w:val="1"/>
+      <w:numFmt w:val="bullet"/>
+      <w:lvlText w:val=""/>
+      <w:lvlJc w:val="left"/>
+      <w:pPr>
+        <w:ind w:left="2880" w:hanging="360"/>
+      </w:pPr>
+      <w:rPr>
+        <w:rFonts w:ascii="Symbol" w:hAnsi="Symbol" w:hint="default"/>
+      </w:rPr>
+    </w:lvl>
+    <w:lvl w:ilvl="4" w:tplc="1C090003" w:tentative="1">
+      <w:start w:val="1"/>
+      <w:numFmt w:val="bullet"/>
+      <w:lvlText w:val="o"/>
+      <w:lvlJc w:val="left"/>
+      <w:pPr>
+        <w:ind w:left="3600" w:hanging="360"/>
+      </w:pPr>
+      <w:rPr>
+        <w:rFonts w:ascii="Courier New" w:hAnsi="Courier New" w:cs="Courier New" w:hint="default"/>
+      </w:rPr>
+    </w:lvl>
+    <w:lvl w:ilvl="5" w:tplc="1C090005" w:tentative="1">
+      <w:start w:val="1"/>
+      <w:numFmt w:val="bullet"/>
+      <w:lvlText w:val=""/>
+      <w:lvlJc w:val="left"/>
+      <w:pPr>
+        <w:ind w:left="4320" w:hanging="360"/>
+      </w:pPr>
+      <w:rPr>
+        <w:rFonts w:ascii="Wingdings" w:hAnsi="Wingdings" w:hint="default"/>
+      </w:rPr>
+    </w:lvl>
+    <w:lvl w:ilvl="6" w:tplc="1C090001" w:tentative="1">
+      <w:start w:val="1"/>
+      <w:numFmt w:val="bullet"/>
+      <w:lvlText w:val=""/>
+      <w:lvlJc w:val="left"/>
+      <w:pPr>
+        <w:ind w:left="5040" w:hanging="360"/>
+      </w:pPr>
+      <w:rPr>
+        <w:rFonts w:ascii="Symbol" w:hAnsi="Symbol" w:hint="default"/>
+      </w:rPr>
+    </w:lvl>
+    <w:lvl w:ilvl="7" w:tplc="1C090003" w:tentative="1">
+      <w:start w:val="1"/>
+      <w:numFmt w:val="bullet"/>
+      <w:lvlText w:val="o"/>
+      <w:lvlJc w:val="left"/>
+      <w:pPr>
+        <w:ind w:left="5760" w:hanging="360"/>
+      </w:pPr>
+      <w:rPr>
+        <w:rFonts w:ascii="Courier New" w:hAnsi="Courier New" w:cs="Courier New" w:hint="default"/>
+      </w:rPr>
+    </w:lvl>
+    <w:lvl w:ilvl="8" w:tplc="1C090005" w:tentative="1">
+      <w:start w:val="1"/>
+      <w:numFmt w:val="bullet"/>
+      <w:lvlText w:val=""/>
+      <w:lvlJc w:val="left"/>
+      <w:pPr>
+        <w:ind w:left="6480" w:hanging="360"/>
+      </w:pPr>
+      <w:rPr>
+        <w:rFonts w:ascii="Wingdings" w:hAnsi="Wingdings" w:hint="default"/>
+      </w:rPr>
+    </w:lvl>
+  </w:abstractNum>
+  <w:abstractNum w:abstractNumId="16" w15:restartNumberingAfterBreak="0">
     <w:nsid w:val="154351FF"/>
     <w:multiLevelType w:val="multilevel"/>
     <w:tmpl w:val="F2A8C374"/>
@@ -5440,7 +6875,7 @@
       </w:rPr>
     </w:lvl>
   </w:abstractNum>
-  <w:abstractNum w:abstractNumId="15" w15:restartNumberingAfterBreak="0">
+  <w:abstractNum w:abstractNumId="17" w15:restartNumberingAfterBreak="0">
     <w:nsid w:val="1634420C"/>
     <w:multiLevelType w:val="hybridMultilevel"/>
     <w:tmpl w:val="FB408246"/>
@@ -5553,7 +6988,7 @@
       </w:rPr>
     </w:lvl>
   </w:abstractNum>
-  <w:abstractNum w:abstractNumId="16" w15:restartNumberingAfterBreak="0">
+  <w:abstractNum w:abstractNumId="18" w15:restartNumberingAfterBreak="0">
     <w:nsid w:val="1777F14B"/>
     <w:multiLevelType w:val="hybridMultilevel"/>
     <w:tmpl w:val="33E8A47A"/>
@@ -5666,7 +7101,7 @@
       </w:rPr>
     </w:lvl>
   </w:abstractNum>
-  <w:abstractNum w:abstractNumId="17" w15:restartNumberingAfterBreak="0">
+  <w:abstractNum w:abstractNumId="19" w15:restartNumberingAfterBreak="0">
     <w:nsid w:val="18C5E435"/>
     <w:multiLevelType w:val="hybridMultilevel"/>
     <w:tmpl w:val="41EEB8EE"/>
@@ -5752,7 +7187,7 @@
       </w:pPr>
     </w:lvl>
   </w:abstractNum>
-  <w:abstractNum w:abstractNumId="18" w15:restartNumberingAfterBreak="0">
+  <w:abstractNum w:abstractNumId="20" w15:restartNumberingAfterBreak="0">
     <w:nsid w:val="1A323425"/>
     <w:multiLevelType w:val="multilevel"/>
     <w:tmpl w:val="5FA6FF60"/>
@@ -5901,7 +7336,7 @@
       </w:rPr>
     </w:lvl>
   </w:abstractNum>
-  <w:abstractNum w:abstractNumId="19" w15:restartNumberingAfterBreak="0">
+  <w:abstractNum w:abstractNumId="21" w15:restartNumberingAfterBreak="0">
     <w:nsid w:val="1B236BD2"/>
     <w:multiLevelType w:val="hybridMultilevel"/>
     <w:tmpl w:val="7E1A0982"/>
@@ -5987,7 +7422,7 @@
       </w:pPr>
     </w:lvl>
   </w:abstractNum>
-  <w:abstractNum w:abstractNumId="20" w15:restartNumberingAfterBreak="0">
+  <w:abstractNum w:abstractNumId="22" w15:restartNumberingAfterBreak="0">
     <w:nsid w:val="1DAC1218"/>
     <w:multiLevelType w:val="hybridMultilevel"/>
     <w:tmpl w:val="0EB481BC"/>
@@ -6073,7 +7508,7 @@
       </w:pPr>
     </w:lvl>
   </w:abstractNum>
-  <w:abstractNum w:abstractNumId="21" w15:restartNumberingAfterBreak="0">
+  <w:abstractNum w:abstractNumId="23" w15:restartNumberingAfterBreak="0">
     <w:nsid w:val="20773143"/>
     <w:multiLevelType w:val="hybridMultilevel"/>
     <w:tmpl w:val="051E8A5E"/>
@@ -6186,7 +7621,7 @@
       </w:rPr>
     </w:lvl>
   </w:abstractNum>
-  <w:abstractNum w:abstractNumId="22" w15:restartNumberingAfterBreak="0">
+  <w:abstractNum w:abstractNumId="24" w15:restartNumberingAfterBreak="0">
     <w:nsid w:val="21439340"/>
     <w:multiLevelType w:val="hybridMultilevel"/>
     <w:tmpl w:val="EAD6C0DE"/>
@@ -6299,7 +7734,7 @@
       </w:rPr>
     </w:lvl>
   </w:abstractNum>
-  <w:abstractNum w:abstractNumId="23" w15:restartNumberingAfterBreak="0">
+  <w:abstractNum w:abstractNumId="25" w15:restartNumberingAfterBreak="0">
     <w:nsid w:val="215A3851"/>
     <w:multiLevelType w:val="multilevel"/>
     <w:tmpl w:val="52DAEC44"/>
@@ -6448,7 +7883,7 @@
       </w:rPr>
     </w:lvl>
   </w:abstractNum>
-  <w:abstractNum w:abstractNumId="24" w15:restartNumberingAfterBreak="0">
+  <w:abstractNum w:abstractNumId="26" w15:restartNumberingAfterBreak="0">
     <w:nsid w:val="21E0FCB8"/>
     <w:multiLevelType w:val="hybridMultilevel"/>
     <w:tmpl w:val="9C642CC0"/>
@@ -6561,7 +7996,7 @@
       </w:rPr>
     </w:lvl>
   </w:abstractNum>
-  <w:abstractNum w:abstractNumId="25" w15:restartNumberingAfterBreak="0">
+  <w:abstractNum w:abstractNumId="27" w15:restartNumberingAfterBreak="0">
     <w:nsid w:val="24B6715C"/>
     <w:multiLevelType w:val="hybridMultilevel"/>
     <w:tmpl w:val="05C01564"/>
@@ -6647,7 +8082,120 @@
       </w:pPr>
     </w:lvl>
   </w:abstractNum>
-  <w:abstractNum w:abstractNumId="26" w15:restartNumberingAfterBreak="0">
+  <w:abstractNum w:abstractNumId="28" w15:restartNumberingAfterBreak="0">
+    <w:nsid w:val="24F740ED"/>
+    <w:multiLevelType w:val="hybridMultilevel"/>
+    <w:tmpl w:val="1D70B928"/>
+    <w:lvl w:ilvl="0" w:tplc="1C090001">
+      <w:start w:val="1"/>
+      <w:numFmt w:val="bullet"/>
+      <w:lvlText w:val=""/>
+      <w:lvlJc w:val="left"/>
+      <w:pPr>
+        <w:ind w:left="720" w:hanging="360"/>
+      </w:pPr>
+      <w:rPr>
+        <w:rFonts w:ascii="Symbol" w:hAnsi="Symbol" w:hint="default"/>
+      </w:rPr>
+    </w:lvl>
+    <w:lvl w:ilvl="1" w:tplc="1C090003" w:tentative="1">
+      <w:start w:val="1"/>
+      <w:numFmt w:val="bullet"/>
+      <w:lvlText w:val="o"/>
+      <w:lvlJc w:val="left"/>
+      <w:pPr>
+        <w:ind w:left="1440" w:hanging="360"/>
+      </w:pPr>
+      <w:rPr>
+        <w:rFonts w:ascii="Courier New" w:hAnsi="Courier New" w:cs="Courier New" w:hint="default"/>
+      </w:rPr>
+    </w:lvl>
+    <w:lvl w:ilvl="2" w:tplc="1C090005" w:tentative="1">
+      <w:start w:val="1"/>
+      <w:numFmt w:val="bullet"/>
+      <w:lvlText w:val=""/>
+      <w:lvlJc w:val="left"/>
+      <w:pPr>
+        <w:ind w:left="2160" w:hanging="360"/>
+      </w:pPr>
+      <w:rPr>
+        <w:rFonts w:ascii="Wingdings" w:hAnsi="Wingdings" w:hint="default"/>
+      </w:rPr>
+    </w:lvl>
+    <w:lvl w:ilvl="3" w:tplc="1C090001" w:tentative="1">
+      <w:start w:val="1"/>
+      <w:numFmt w:val="bullet"/>
+      <w:lvlText w:val=""/>
+      <w:lvlJc w:val="left"/>
+      <w:pPr>
+        <w:ind w:left="2880" w:hanging="360"/>
+      </w:pPr>
+      <w:rPr>
+        <w:rFonts w:ascii="Symbol" w:hAnsi="Symbol" w:hint="default"/>
+      </w:rPr>
+    </w:lvl>
+    <w:lvl w:ilvl="4" w:tplc="1C090003" w:tentative="1">
+      <w:start w:val="1"/>
+      <w:numFmt w:val="bullet"/>
+      <w:lvlText w:val="o"/>
+      <w:lvlJc w:val="left"/>
+      <w:pPr>
+        <w:ind w:left="3600" w:hanging="360"/>
+      </w:pPr>
+      <w:rPr>
+        <w:rFonts w:ascii="Courier New" w:hAnsi="Courier New" w:cs="Courier New" w:hint="default"/>
+      </w:rPr>
+    </w:lvl>
+    <w:lvl w:ilvl="5" w:tplc="1C090005" w:tentative="1">
+      <w:start w:val="1"/>
+      <w:numFmt w:val="bullet"/>
+      <w:lvlText w:val=""/>
+      <w:lvlJc w:val="left"/>
+      <w:pPr>
+        <w:ind w:left="4320" w:hanging="360"/>
+      </w:pPr>
+      <w:rPr>
+        <w:rFonts w:ascii="Wingdings" w:hAnsi="Wingdings" w:hint="default"/>
+      </w:rPr>
+    </w:lvl>
+    <w:lvl w:ilvl="6" w:tplc="1C090001" w:tentative="1">
+      <w:start w:val="1"/>
+      <w:numFmt w:val="bullet"/>
+      <w:lvlText w:val=""/>
+      <w:lvlJc w:val="left"/>
+      <w:pPr>
+        <w:ind w:left="5040" w:hanging="360"/>
+      </w:pPr>
+      <w:rPr>
+        <w:rFonts w:ascii="Symbol" w:hAnsi="Symbol" w:hint="default"/>
+      </w:rPr>
+    </w:lvl>
+    <w:lvl w:ilvl="7" w:tplc="1C090003" w:tentative="1">
+      <w:start w:val="1"/>
+      <w:numFmt w:val="bullet"/>
+      <w:lvlText w:val="o"/>
+      <w:lvlJc w:val="left"/>
+      <w:pPr>
+        <w:ind w:left="5760" w:hanging="360"/>
+      </w:pPr>
+      <w:rPr>
+        <w:rFonts w:ascii="Courier New" w:hAnsi="Courier New" w:cs="Courier New" w:hint="default"/>
+      </w:rPr>
+    </w:lvl>
+    <w:lvl w:ilvl="8" w:tplc="1C090005" w:tentative="1">
+      <w:start w:val="1"/>
+      <w:numFmt w:val="bullet"/>
+      <w:lvlText w:val=""/>
+      <w:lvlJc w:val="left"/>
+      <w:pPr>
+        <w:ind w:left="6480" w:hanging="360"/>
+      </w:pPr>
+      <w:rPr>
+        <w:rFonts w:ascii="Wingdings" w:hAnsi="Wingdings" w:hint="default"/>
+      </w:rPr>
+    </w:lvl>
+  </w:abstractNum>
+  <w:abstractNum w:abstractNumId="29" w15:restartNumberingAfterBreak="0">
     <w:nsid w:val="28C024B3"/>
     <w:multiLevelType w:val="hybridMultilevel"/>
     <w:tmpl w:val="98CC69DC"/>
@@ -6760,7 +8308,120 @@
       </w:rPr>
     </w:lvl>
   </w:abstractNum>
-  <w:abstractNum w:abstractNumId="27" w15:restartNumberingAfterBreak="0">
+  <w:abstractNum w:abstractNumId="30" w15:restartNumberingAfterBreak="0">
+    <w:nsid w:val="28C954E3"/>
+    <w:multiLevelType w:val="hybridMultilevel"/>
+    <w:tmpl w:val="930E2238"/>
+    <w:lvl w:ilvl="0" w:tplc="1C090001">
+      <w:start w:val="1"/>
+      <w:numFmt w:val="bullet"/>
+      <w:lvlText w:val=""/>
+      <w:lvlJc w:val="left"/>
+      <w:pPr>
+        <w:ind w:left="720" w:hanging="360"/>
+      </w:pPr>
+      <w:rPr>
+        <w:rFonts w:ascii="Symbol" w:hAnsi="Symbol" w:hint="default"/>
+      </w:rPr>
+    </w:lvl>
+    <w:lvl w:ilvl="1" w:tplc="1C090003" w:tentative="1">
+      <w:start w:val="1"/>
+      <w:numFmt w:val="bullet"/>
+      <w:lvlText w:val="o"/>
+      <w:lvlJc w:val="left"/>
+      <w:pPr>
+        <w:ind w:left="1440" w:hanging="360"/>
+      </w:pPr>
+      <w:rPr>
+        <w:rFonts w:ascii="Courier New" w:hAnsi="Courier New" w:cs="Courier New" w:hint="default"/>
+      </w:rPr>
+    </w:lvl>
+    <w:lvl w:ilvl="2" w:tplc="1C090005" w:tentative="1">
+      <w:start w:val="1"/>
+      <w:numFmt w:val="bullet"/>
+      <w:lvlText w:val=""/>
+      <w:lvlJc w:val="left"/>
+      <w:pPr>
+        <w:ind w:left="2160" w:hanging="360"/>
+      </w:pPr>
+      <w:rPr>
+        <w:rFonts w:ascii="Wingdings" w:hAnsi="Wingdings" w:hint="default"/>
+      </w:rPr>
+    </w:lvl>
+    <w:lvl w:ilvl="3" w:tplc="1C090001" w:tentative="1">
+      <w:start w:val="1"/>
+      <w:numFmt w:val="bullet"/>
+      <w:lvlText w:val=""/>
+      <w:lvlJc w:val="left"/>
+      <w:pPr>
+        <w:ind w:left="2880" w:hanging="360"/>
+      </w:pPr>
+      <w:rPr>
+        <w:rFonts w:ascii="Symbol" w:hAnsi="Symbol" w:hint="default"/>
+      </w:rPr>
+    </w:lvl>
+    <w:lvl w:ilvl="4" w:tplc="1C090003" w:tentative="1">
+      <w:start w:val="1"/>
+      <w:numFmt w:val="bullet"/>
+      <w:lvlText w:val="o"/>
+      <w:lvlJc w:val="left"/>
+      <w:pPr>
+        <w:ind w:left="3600" w:hanging="360"/>
+      </w:pPr>
+      <w:rPr>
+        <w:rFonts w:ascii="Courier New" w:hAnsi="Courier New" w:cs="Courier New" w:hint="default"/>
+      </w:rPr>
+    </w:lvl>
+    <w:lvl w:ilvl="5" w:tplc="1C090005" w:tentative="1">
+      <w:start w:val="1"/>
+      <w:numFmt w:val="bullet"/>
+      <w:lvlText w:val=""/>
+      <w:lvlJc w:val="left"/>
+      <w:pPr>
+        <w:ind w:left="4320" w:hanging="360"/>
+      </w:pPr>
+      <w:rPr>
+        <w:rFonts w:ascii="Wingdings" w:hAnsi="Wingdings" w:hint="default"/>
+      </w:rPr>
+    </w:lvl>
+    <w:lvl w:ilvl="6" w:tplc="1C090001" w:tentative="1">
+      <w:start w:val="1"/>
+      <w:numFmt w:val="bullet"/>
+      <w:lvlText w:val=""/>
+      <w:lvlJc w:val="left"/>
+      <w:pPr>
+        <w:ind w:left="5040" w:hanging="360"/>
+      </w:pPr>
+      <w:rPr>
+        <w:rFonts w:ascii="Symbol" w:hAnsi="Symbol" w:hint="default"/>
+      </w:rPr>
+    </w:lvl>
+    <w:lvl w:ilvl="7" w:tplc="1C090003" w:tentative="1">
+      <w:start w:val="1"/>
+      <w:numFmt w:val="bullet"/>
+      <w:lvlText w:val="o"/>
+      <w:lvlJc w:val="left"/>
+      <w:pPr>
+        <w:ind w:left="5760" w:hanging="360"/>
+      </w:pPr>
+      <w:rPr>
+        <w:rFonts w:ascii="Courier New" w:hAnsi="Courier New" w:cs="Courier New" w:hint="default"/>
+      </w:rPr>
+    </w:lvl>
+    <w:lvl w:ilvl="8" w:tplc="1C090005" w:tentative="1">
+      <w:start w:val="1"/>
+      <w:numFmt w:val="bullet"/>
+      <w:lvlText w:val=""/>
+      <w:lvlJc w:val="left"/>
+      <w:pPr>
+        <w:ind w:left="6480" w:hanging="360"/>
+      </w:pPr>
+      <w:rPr>
+        <w:rFonts w:ascii="Wingdings" w:hAnsi="Wingdings" w:hint="default"/>
+      </w:rPr>
+    </w:lvl>
+  </w:abstractNum>
+  <w:abstractNum w:abstractNumId="31" w15:restartNumberingAfterBreak="0">
     <w:nsid w:val="28D21A27"/>
     <w:multiLevelType w:val="hybridMultilevel"/>
     <w:tmpl w:val="CF2A247E"/>
@@ -6873,7 +8534,7 @@
       </w:rPr>
     </w:lvl>
   </w:abstractNum>
-  <w:abstractNum w:abstractNumId="28" w15:restartNumberingAfterBreak="0">
+  <w:abstractNum w:abstractNumId="32" w15:restartNumberingAfterBreak="0">
     <w:nsid w:val="291D0F0C"/>
     <w:multiLevelType w:val="hybridMultilevel"/>
     <w:tmpl w:val="F2B25638"/>
@@ -6986,7 +8647,7 @@
       </w:rPr>
     </w:lvl>
   </w:abstractNum>
-  <w:abstractNum w:abstractNumId="29" w15:restartNumberingAfterBreak="0">
+  <w:abstractNum w:abstractNumId="33" w15:restartNumberingAfterBreak="0">
     <w:nsid w:val="2A024FC5"/>
     <w:multiLevelType w:val="multilevel"/>
     <w:tmpl w:val="0CE89362"/>
@@ -7099,7 +8760,7 @@
       </w:pPr>
     </w:lvl>
   </w:abstractNum>
-  <w:abstractNum w:abstractNumId="30" w15:restartNumberingAfterBreak="0">
+  <w:abstractNum w:abstractNumId="34" w15:restartNumberingAfterBreak="0">
     <w:nsid w:val="2C0277B6"/>
     <w:multiLevelType w:val="hybridMultilevel"/>
     <w:tmpl w:val="85F6CCFC"/>
@@ -7212,7 +8873,7 @@
       </w:rPr>
     </w:lvl>
   </w:abstractNum>
-  <w:abstractNum w:abstractNumId="31" w15:restartNumberingAfterBreak="0">
+  <w:abstractNum w:abstractNumId="35" w15:restartNumberingAfterBreak="0">
     <w:nsid w:val="3141692B"/>
     <w:multiLevelType w:val="hybridMultilevel"/>
     <w:tmpl w:val="19E00E66"/>
@@ -7325,7 +8986,7 @@
       </w:rPr>
     </w:lvl>
   </w:abstractNum>
-  <w:abstractNum w:abstractNumId="32" w15:restartNumberingAfterBreak="0">
+  <w:abstractNum w:abstractNumId="36" w15:restartNumberingAfterBreak="0">
     <w:nsid w:val="324B9A7A"/>
     <w:multiLevelType w:val="hybridMultilevel"/>
     <w:tmpl w:val="8050E422"/>
@@ -7438,7 +9099,7 @@
       </w:rPr>
     </w:lvl>
   </w:abstractNum>
-  <w:abstractNum w:abstractNumId="33" w15:restartNumberingAfterBreak="0">
+  <w:abstractNum w:abstractNumId="37" w15:restartNumberingAfterBreak="0">
     <w:nsid w:val="32C9A23F"/>
     <w:multiLevelType w:val="hybridMultilevel"/>
     <w:tmpl w:val="0630C06A"/>
@@ -7551,7 +9212,7 @@
       </w:rPr>
     </w:lvl>
   </w:abstractNum>
-  <w:abstractNum w:abstractNumId="34" w15:restartNumberingAfterBreak="0">
+  <w:abstractNum w:abstractNumId="38" w15:restartNumberingAfterBreak="0">
     <w:nsid w:val="3306EF94"/>
     <w:multiLevelType w:val="hybridMultilevel"/>
     <w:tmpl w:val="EB42D6EC"/>
@@ -7664,7 +9325,7 @@
       </w:rPr>
     </w:lvl>
   </w:abstractNum>
-  <w:abstractNum w:abstractNumId="35" w15:restartNumberingAfterBreak="0">
+  <w:abstractNum w:abstractNumId="39" w15:restartNumberingAfterBreak="0">
     <w:nsid w:val="359FB955"/>
     <w:multiLevelType w:val="hybridMultilevel"/>
     <w:tmpl w:val="E1D6795A"/>
@@ -7777,7 +9438,7 @@
       </w:rPr>
     </w:lvl>
   </w:abstractNum>
-  <w:abstractNum w:abstractNumId="36" w15:restartNumberingAfterBreak="0">
+  <w:abstractNum w:abstractNumId="40" w15:restartNumberingAfterBreak="0">
     <w:nsid w:val="3A2A1F75"/>
     <w:multiLevelType w:val="multilevel"/>
     <w:tmpl w:val="2990C148"/>
@@ -7926,7 +9587,7 @@
       </w:rPr>
     </w:lvl>
   </w:abstractNum>
-  <w:abstractNum w:abstractNumId="37" w15:restartNumberingAfterBreak="0">
+  <w:abstractNum w:abstractNumId="41" w15:restartNumberingAfterBreak="0">
     <w:nsid w:val="3C5F1EFF"/>
     <w:multiLevelType w:val="hybridMultilevel"/>
     <w:tmpl w:val="19A2AF84"/>
@@ -8039,7 +9700,7 @@
       </w:rPr>
     </w:lvl>
   </w:abstractNum>
-  <w:abstractNum w:abstractNumId="38" w15:restartNumberingAfterBreak="0">
+  <w:abstractNum w:abstractNumId="42" w15:restartNumberingAfterBreak="0">
     <w:nsid w:val="3D7749DD"/>
     <w:multiLevelType w:val="hybridMultilevel"/>
     <w:tmpl w:val="1B807746"/>
@@ -8151,7 +9812,7 @@
       </w:rPr>
     </w:lvl>
   </w:abstractNum>
-  <w:abstractNum w:abstractNumId="39" w15:restartNumberingAfterBreak="0">
+  <w:abstractNum w:abstractNumId="43" w15:restartNumberingAfterBreak="0">
     <w:nsid w:val="3E586E21"/>
     <w:multiLevelType w:val="multilevel"/>
     <w:tmpl w:val="8772836E"/>
@@ -8300,7 +9961,7 @@
       </w:rPr>
     </w:lvl>
   </w:abstractNum>
-  <w:abstractNum w:abstractNumId="40" w15:restartNumberingAfterBreak="0">
+  <w:abstractNum w:abstractNumId="44" w15:restartNumberingAfterBreak="0">
     <w:nsid w:val="404F61B0"/>
     <w:multiLevelType w:val="multilevel"/>
     <w:tmpl w:val="D2CEBCEA"/>
@@ -8449,7 +10110,7 @@
       </w:rPr>
     </w:lvl>
   </w:abstractNum>
-  <w:abstractNum w:abstractNumId="41" w15:restartNumberingAfterBreak="0">
+  <w:abstractNum w:abstractNumId="45" w15:restartNumberingAfterBreak="0">
     <w:nsid w:val="40540524"/>
     <w:multiLevelType w:val="multilevel"/>
     <w:tmpl w:val="BF128EEE"/>
@@ -8598,7 +10259,120 @@
       </w:rPr>
     </w:lvl>
   </w:abstractNum>
-  <w:abstractNum w:abstractNumId="42" w15:restartNumberingAfterBreak="0">
+  <w:abstractNum w:abstractNumId="46" w15:restartNumberingAfterBreak="0">
+    <w:nsid w:val="42AD17B8"/>
+    <w:multiLevelType w:val="hybridMultilevel"/>
+    <w:tmpl w:val="3F147336"/>
+    <w:lvl w:ilvl="0" w:tplc="1C090001">
+      <w:start w:val="1"/>
+      <w:numFmt w:val="bullet"/>
+      <w:lvlText w:val=""/>
+      <w:lvlJc w:val="left"/>
+      <w:pPr>
+        <w:ind w:left="720" w:hanging="360"/>
+      </w:pPr>
+      <w:rPr>
+        <w:rFonts w:ascii="Symbol" w:hAnsi="Symbol" w:hint="default"/>
+      </w:rPr>
+    </w:lvl>
+    <w:lvl w:ilvl="1" w:tplc="1C090003" w:tentative="1">
+      <w:start w:val="1"/>
+      <w:numFmt w:val="bullet"/>
+      <w:lvlText w:val="o"/>
+      <w:lvlJc w:val="left"/>
+      <w:pPr>
+        <w:ind w:left="1440" w:hanging="360"/>
+      </w:pPr>
+      <w:rPr>
+        <w:rFonts w:ascii="Courier New" w:hAnsi="Courier New" w:cs="Courier New" w:hint="default"/>
+      </w:rPr>
+    </w:lvl>
+    <w:lvl w:ilvl="2" w:tplc="1C090005" w:tentative="1">
+      <w:start w:val="1"/>
+      <w:numFmt w:val="bullet"/>
+      <w:lvlText w:val=""/>
+      <w:lvlJc w:val="left"/>
+      <w:pPr>
+        <w:ind w:left="2160" w:hanging="360"/>
+      </w:pPr>
+      <w:rPr>
+        <w:rFonts w:ascii="Wingdings" w:hAnsi="Wingdings" w:hint="default"/>
+      </w:rPr>
+    </w:lvl>
+    <w:lvl w:ilvl="3" w:tplc="1C090001" w:tentative="1">
+      <w:start w:val="1"/>
+      <w:numFmt w:val="bullet"/>
+      <w:lvlText w:val=""/>
+      <w:lvlJc w:val="left"/>
+      <w:pPr>
+        <w:ind w:left="2880" w:hanging="360"/>
+      </w:pPr>
+      <w:rPr>
+        <w:rFonts w:ascii="Symbol" w:hAnsi="Symbol" w:hint="default"/>
+      </w:rPr>
+    </w:lvl>
+    <w:lvl w:ilvl="4" w:tplc="1C090003" w:tentative="1">
+      <w:start w:val="1"/>
+      <w:numFmt w:val="bullet"/>
+      <w:lvlText w:val="o"/>
+      <w:lvlJc w:val="left"/>
+      <w:pPr>
+        <w:ind w:left="3600" w:hanging="360"/>
+      </w:pPr>
+      <w:rPr>
+        <w:rFonts w:ascii="Courier New" w:hAnsi="Courier New" w:cs="Courier New" w:hint="default"/>
+      </w:rPr>
+    </w:lvl>
+    <w:lvl w:ilvl="5" w:tplc="1C090005" w:tentative="1">
+      <w:start w:val="1"/>
+      <w:numFmt w:val="bullet"/>
+      <w:lvlText w:val=""/>
+      <w:lvlJc w:val="left"/>
+      <w:pPr>
+        <w:ind w:left="4320" w:hanging="360"/>
+      </w:pPr>
+      <w:rPr>
+        <w:rFonts w:ascii="Wingdings" w:hAnsi="Wingdings" w:hint="default"/>
+      </w:rPr>
+    </w:lvl>
+    <w:lvl w:ilvl="6" w:tplc="1C090001" w:tentative="1">
+      <w:start w:val="1"/>
+      <w:numFmt w:val="bullet"/>
+      <w:lvlText w:val=""/>
+      <w:lvlJc w:val="left"/>
+      <w:pPr>
+        <w:ind w:left="5040" w:hanging="360"/>
+      </w:pPr>
+      <w:rPr>
+        <w:rFonts w:ascii="Symbol" w:hAnsi="Symbol" w:hint="default"/>
+      </w:rPr>
+    </w:lvl>
+    <w:lvl w:ilvl="7" w:tplc="1C090003" w:tentative="1">
+      <w:start w:val="1"/>
+      <w:numFmt w:val="bullet"/>
+      <w:lvlText w:val="o"/>
+      <w:lvlJc w:val="left"/>
+      <w:pPr>
+        <w:ind w:left="5760" w:hanging="360"/>
+      </w:pPr>
+      <w:rPr>
+        <w:rFonts w:ascii="Courier New" w:hAnsi="Courier New" w:cs="Courier New" w:hint="default"/>
+      </w:rPr>
+    </w:lvl>
+    <w:lvl w:ilvl="8" w:tplc="1C090005" w:tentative="1">
+      <w:start w:val="1"/>
+      <w:numFmt w:val="bullet"/>
+      <w:lvlText w:val=""/>
+      <w:lvlJc w:val="left"/>
+      <w:pPr>
+        <w:ind w:left="6480" w:hanging="360"/>
+      </w:pPr>
+      <w:rPr>
+        <w:rFonts w:ascii="Wingdings" w:hAnsi="Wingdings" w:hint="default"/>
+      </w:rPr>
+    </w:lvl>
+  </w:abstractNum>
+  <w:abstractNum w:abstractNumId="47" w15:restartNumberingAfterBreak="0">
     <w:nsid w:val="44DD1B48"/>
     <w:multiLevelType w:val="multilevel"/>
     <w:tmpl w:val="99306E5C"/>
@@ -8747,7 +10521,7 @@
       </w:rPr>
     </w:lvl>
   </w:abstractNum>
-  <w:abstractNum w:abstractNumId="43" w15:restartNumberingAfterBreak="0">
+  <w:abstractNum w:abstractNumId="48" w15:restartNumberingAfterBreak="0">
     <w:nsid w:val="45D7A179"/>
     <w:multiLevelType w:val="hybridMultilevel"/>
     <w:tmpl w:val="86D8B278"/>
@@ -8860,7 +10634,7 @@
       </w:rPr>
     </w:lvl>
   </w:abstractNum>
-  <w:abstractNum w:abstractNumId="44" w15:restartNumberingAfterBreak="0">
+  <w:abstractNum w:abstractNumId="49" w15:restartNumberingAfterBreak="0">
     <w:nsid w:val="49BD2830"/>
     <w:multiLevelType w:val="multilevel"/>
     <w:tmpl w:val="CF4086AC"/>
@@ -9009,7 +10783,7 @@
       </w:rPr>
     </w:lvl>
   </w:abstractNum>
-  <w:abstractNum w:abstractNumId="45" w15:restartNumberingAfterBreak="0">
+  <w:abstractNum w:abstractNumId="50" w15:restartNumberingAfterBreak="0">
     <w:nsid w:val="49F451E3"/>
     <w:multiLevelType w:val="hybridMultilevel"/>
     <w:tmpl w:val="5906C110"/>
@@ -9122,7 +10896,7 @@
       </w:rPr>
     </w:lvl>
   </w:abstractNum>
-  <w:abstractNum w:abstractNumId="46" w15:restartNumberingAfterBreak="0">
+  <w:abstractNum w:abstractNumId="51" w15:restartNumberingAfterBreak="0">
     <w:nsid w:val="4A462D21"/>
     <w:multiLevelType w:val="multilevel"/>
     <w:tmpl w:val="E83849F8"/>
@@ -9271,7 +11045,7 @@
       </w:rPr>
     </w:lvl>
   </w:abstractNum>
-  <w:abstractNum w:abstractNumId="47" w15:restartNumberingAfterBreak="0">
+  <w:abstractNum w:abstractNumId="52" w15:restartNumberingAfterBreak="0">
     <w:nsid w:val="4B419373"/>
     <w:multiLevelType w:val="hybridMultilevel"/>
     <w:tmpl w:val="73585082"/>
@@ -9384,7 +11158,7 @@
       </w:rPr>
     </w:lvl>
   </w:abstractNum>
-  <w:abstractNum w:abstractNumId="48" w15:restartNumberingAfterBreak="0">
+  <w:abstractNum w:abstractNumId="53" w15:restartNumberingAfterBreak="0">
     <w:nsid w:val="4B51619C"/>
     <w:multiLevelType w:val="hybridMultilevel"/>
     <w:tmpl w:val="72B041D2"/>
@@ -9497,7 +11271,7 @@
       </w:rPr>
     </w:lvl>
   </w:abstractNum>
-  <w:abstractNum w:abstractNumId="49" w15:restartNumberingAfterBreak="0">
+  <w:abstractNum w:abstractNumId="54" w15:restartNumberingAfterBreak="0">
     <w:nsid w:val="4C0E00F5"/>
     <w:multiLevelType w:val="hybridMultilevel"/>
     <w:tmpl w:val="F05A4ED4"/>
@@ -9610,7 +11384,7 @@
       </w:rPr>
     </w:lvl>
   </w:abstractNum>
-  <w:abstractNum w:abstractNumId="50" w15:restartNumberingAfterBreak="0">
+  <w:abstractNum w:abstractNumId="55" w15:restartNumberingAfterBreak="0">
     <w:nsid w:val="4E4A2994"/>
     <w:multiLevelType w:val="multilevel"/>
     <w:tmpl w:val="7BBC6914"/>
@@ -9759,7 +11533,7 @@
       </w:rPr>
     </w:lvl>
   </w:abstractNum>
-  <w:abstractNum w:abstractNumId="51" w15:restartNumberingAfterBreak="0">
+  <w:abstractNum w:abstractNumId="56" w15:restartNumberingAfterBreak="0">
     <w:nsid w:val="4EB7780C"/>
     <w:multiLevelType w:val="multilevel"/>
     <w:tmpl w:val="5AD40C00"/>
@@ -9908,7 +11682,7 @@
       </w:rPr>
     </w:lvl>
   </w:abstractNum>
-  <w:abstractNum w:abstractNumId="52" w15:restartNumberingAfterBreak="0">
+  <w:abstractNum w:abstractNumId="57" w15:restartNumberingAfterBreak="0">
     <w:nsid w:val="4EC21FE7"/>
     <w:multiLevelType w:val="hybridMultilevel"/>
     <w:tmpl w:val="37566514"/>
@@ -9994,7 +11768,7 @@
       </w:pPr>
     </w:lvl>
   </w:abstractNum>
-  <w:abstractNum w:abstractNumId="53" w15:restartNumberingAfterBreak="0">
+  <w:abstractNum w:abstractNumId="58" w15:restartNumberingAfterBreak="0">
     <w:nsid w:val="4FC0DA6A"/>
     <w:multiLevelType w:val="hybridMultilevel"/>
     <w:tmpl w:val="59D24A0E"/>
@@ -10080,7 +11854,7 @@
       </w:pPr>
     </w:lvl>
   </w:abstractNum>
-  <w:abstractNum w:abstractNumId="54" w15:restartNumberingAfterBreak="0">
+  <w:abstractNum w:abstractNumId="59" w15:restartNumberingAfterBreak="0">
     <w:nsid w:val="50403695"/>
     <w:multiLevelType w:val="hybridMultilevel"/>
     <w:tmpl w:val="2F66EB58"/>
@@ -10193,7 +11967,7 @@
       </w:rPr>
     </w:lvl>
   </w:abstractNum>
-  <w:abstractNum w:abstractNumId="55" w15:restartNumberingAfterBreak="0">
+  <w:abstractNum w:abstractNumId="60" w15:restartNumberingAfterBreak="0">
     <w:nsid w:val="526F21D6"/>
     <w:multiLevelType w:val="multilevel"/>
     <w:tmpl w:val="A0A6821E"/>
@@ -10342,7 +12116,7 @@
       </w:rPr>
     </w:lvl>
   </w:abstractNum>
-  <w:abstractNum w:abstractNumId="56" w15:restartNumberingAfterBreak="0">
+  <w:abstractNum w:abstractNumId="61" w15:restartNumberingAfterBreak="0">
     <w:nsid w:val="5796511C"/>
     <w:multiLevelType w:val="hybridMultilevel"/>
     <w:tmpl w:val="E62CAD22"/>
@@ -10455,7 +12229,7 @@
       </w:rPr>
     </w:lvl>
   </w:abstractNum>
-  <w:abstractNum w:abstractNumId="57" w15:restartNumberingAfterBreak="0">
+  <w:abstractNum w:abstractNumId="62" w15:restartNumberingAfterBreak="0">
     <w:nsid w:val="58F2E606"/>
     <w:multiLevelType w:val="hybridMultilevel"/>
     <w:tmpl w:val="647684C8"/>
@@ -10568,7 +12342,7 @@
       </w:rPr>
     </w:lvl>
   </w:abstractNum>
-  <w:abstractNum w:abstractNumId="58" w15:restartNumberingAfterBreak="0">
+  <w:abstractNum w:abstractNumId="63" w15:restartNumberingAfterBreak="0">
     <w:nsid w:val="59981B50"/>
     <w:multiLevelType w:val="hybridMultilevel"/>
     <w:tmpl w:val="281E8B48"/>
@@ -10681,7 +12455,7 @@
       </w:rPr>
     </w:lvl>
   </w:abstractNum>
-  <w:abstractNum w:abstractNumId="59" w15:restartNumberingAfterBreak="0">
+  <w:abstractNum w:abstractNumId="64" w15:restartNumberingAfterBreak="0">
     <w:nsid w:val="5A4424CC"/>
     <w:multiLevelType w:val="multilevel"/>
     <w:tmpl w:val="9DD4412C"/>
@@ -10830,7 +12604,7 @@
       </w:rPr>
     </w:lvl>
   </w:abstractNum>
-  <w:abstractNum w:abstractNumId="60" w15:restartNumberingAfterBreak="0">
+  <w:abstractNum w:abstractNumId="65" w15:restartNumberingAfterBreak="0">
     <w:nsid w:val="5CA2DFE6"/>
     <w:multiLevelType w:val="hybridMultilevel"/>
     <w:tmpl w:val="D3CA940E"/>
@@ -10916,7 +12690,7 @@
       </w:pPr>
     </w:lvl>
   </w:abstractNum>
-  <w:abstractNum w:abstractNumId="61" w15:restartNumberingAfterBreak="0">
+  <w:abstractNum w:abstractNumId="66" w15:restartNumberingAfterBreak="0">
     <w:nsid w:val="5E5C44AF"/>
     <w:multiLevelType w:val="hybridMultilevel"/>
     <w:tmpl w:val="51C46286"/>
@@ -11028,7 +12802,7 @@
       </w:rPr>
     </w:lvl>
   </w:abstractNum>
-  <w:abstractNum w:abstractNumId="62" w15:restartNumberingAfterBreak="0">
+  <w:abstractNum w:abstractNumId="67" w15:restartNumberingAfterBreak="0">
     <w:nsid w:val="5FD64DBB"/>
     <w:multiLevelType w:val="multilevel"/>
     <w:tmpl w:val="A47CA662"/>
@@ -11177,7 +12951,7 @@
       </w:rPr>
     </w:lvl>
   </w:abstractNum>
-  <w:abstractNum w:abstractNumId="63" w15:restartNumberingAfterBreak="0">
+  <w:abstractNum w:abstractNumId="68" w15:restartNumberingAfterBreak="0">
     <w:nsid w:val="63B16AE7"/>
     <w:multiLevelType w:val="hybridMultilevel"/>
     <w:tmpl w:val="DA5A2D04"/>
@@ -11263,7 +13037,120 @@
       </w:pPr>
     </w:lvl>
   </w:abstractNum>
-  <w:abstractNum w:abstractNumId="64" w15:restartNumberingAfterBreak="0">
+  <w:abstractNum w:abstractNumId="69" w15:restartNumberingAfterBreak="0">
+    <w:nsid w:val="65675A25"/>
+    <w:multiLevelType w:val="hybridMultilevel"/>
+    <w:tmpl w:val="2D989EB2"/>
+    <w:lvl w:ilvl="0" w:tplc="1C090001">
+      <w:start w:val="1"/>
+      <w:numFmt w:val="bullet"/>
+      <w:lvlText w:val=""/>
+      <w:lvlJc w:val="left"/>
+      <w:pPr>
+        <w:ind w:left="720" w:hanging="360"/>
+      </w:pPr>
+      <w:rPr>
+        <w:rFonts w:ascii="Symbol" w:hAnsi="Symbol" w:hint="default"/>
+      </w:rPr>
+    </w:lvl>
+    <w:lvl w:ilvl="1" w:tplc="1C090003" w:tentative="1">
+      <w:start w:val="1"/>
+      <w:numFmt w:val="bullet"/>
+      <w:lvlText w:val="o"/>
+      <w:lvlJc w:val="left"/>
+      <w:pPr>
+        <w:ind w:left="1440" w:hanging="360"/>
+      </w:pPr>
+      <w:rPr>
+        <w:rFonts w:ascii="Courier New" w:hAnsi="Courier New" w:cs="Courier New" w:hint="default"/>
+      </w:rPr>
+    </w:lvl>
+    <w:lvl w:ilvl="2" w:tplc="1C090005" w:tentative="1">
+      <w:start w:val="1"/>
+      <w:numFmt w:val="bullet"/>
+      <w:lvlText w:val=""/>
+      <w:lvlJc w:val="left"/>
+      <w:pPr>
+        <w:ind w:left="2160" w:hanging="360"/>
+      </w:pPr>
+      <w:rPr>
+        <w:rFonts w:ascii="Wingdings" w:hAnsi="Wingdings" w:hint="default"/>
+      </w:rPr>
+    </w:lvl>
+    <w:lvl w:ilvl="3" w:tplc="1C090001" w:tentative="1">
+      <w:start w:val="1"/>
+      <w:numFmt w:val="bullet"/>
+      <w:lvlText w:val=""/>
+      <w:lvlJc w:val="left"/>
+      <w:pPr>
+        <w:ind w:left="2880" w:hanging="360"/>
+      </w:pPr>
+      <w:rPr>
+        <w:rFonts w:ascii="Symbol" w:hAnsi="Symbol" w:hint="default"/>
+      </w:rPr>
+    </w:lvl>
+    <w:lvl w:ilvl="4" w:tplc="1C090003" w:tentative="1">
+      <w:start w:val="1"/>
+      <w:numFmt w:val="bullet"/>
+      <w:lvlText w:val="o"/>
+      <w:lvlJc w:val="left"/>
+      <w:pPr>
+        <w:ind w:left="3600" w:hanging="360"/>
+      </w:pPr>
+      <w:rPr>
+        <w:rFonts w:ascii="Courier New" w:hAnsi="Courier New" w:cs="Courier New" w:hint="default"/>
+      </w:rPr>
+    </w:lvl>
+    <w:lvl w:ilvl="5" w:tplc="1C090005" w:tentative="1">
+      <w:start w:val="1"/>
+      <w:numFmt w:val="bullet"/>
+      <w:lvlText w:val=""/>
+      <w:lvlJc w:val="left"/>
+      <w:pPr>
+        <w:ind w:left="4320" w:hanging="360"/>
+      </w:pPr>
+      <w:rPr>
+        <w:rFonts w:ascii="Wingdings" w:hAnsi="Wingdings" w:hint="default"/>
+      </w:rPr>
+    </w:lvl>
+    <w:lvl w:ilvl="6" w:tplc="1C090001" w:tentative="1">
+      <w:start w:val="1"/>
+      <w:numFmt w:val="bullet"/>
+      <w:lvlText w:val=""/>
+      <w:lvlJc w:val="left"/>
+      <w:pPr>
+        <w:ind w:left="5040" w:hanging="360"/>
+      </w:pPr>
+      <w:rPr>
+        <w:rFonts w:ascii="Symbol" w:hAnsi="Symbol" w:hint="default"/>
+      </w:rPr>
+    </w:lvl>
+    <w:lvl w:ilvl="7" w:tplc="1C090003" w:tentative="1">
+      <w:start w:val="1"/>
+      <w:numFmt w:val="bullet"/>
+      <w:lvlText w:val="o"/>
+      <w:lvlJc w:val="left"/>
+      <w:pPr>
+        <w:ind w:left="5760" w:hanging="360"/>
+      </w:pPr>
+      <w:rPr>
+        <w:rFonts w:ascii="Courier New" w:hAnsi="Courier New" w:cs="Courier New" w:hint="default"/>
+      </w:rPr>
+    </w:lvl>
+    <w:lvl w:ilvl="8" w:tplc="1C090005" w:tentative="1">
+      <w:start w:val="1"/>
+      <w:numFmt w:val="bullet"/>
+      <w:lvlText w:val=""/>
+      <w:lvlJc w:val="left"/>
+      <w:pPr>
+        <w:ind w:left="6480" w:hanging="360"/>
+      </w:pPr>
+      <w:rPr>
+        <w:rFonts w:ascii="Wingdings" w:hAnsi="Wingdings" w:hint="default"/>
+      </w:rPr>
+    </w:lvl>
+  </w:abstractNum>
+  <w:abstractNum w:abstractNumId="70" w15:restartNumberingAfterBreak="0">
     <w:nsid w:val="65CC1810"/>
     <w:multiLevelType w:val="hybridMultilevel"/>
     <w:tmpl w:val="A5846D30"/>
@@ -11375,7 +13262,7 @@
       </w:rPr>
     </w:lvl>
   </w:abstractNum>
-  <w:abstractNum w:abstractNumId="65" w15:restartNumberingAfterBreak="0">
+  <w:abstractNum w:abstractNumId="71" w15:restartNumberingAfterBreak="0">
     <w:nsid w:val="666D9193"/>
     <w:multiLevelType w:val="hybridMultilevel"/>
     <w:tmpl w:val="26A4B21C"/>
@@ -11488,7 +13375,7 @@
       </w:rPr>
     </w:lvl>
   </w:abstractNum>
-  <w:abstractNum w:abstractNumId="66" w15:restartNumberingAfterBreak="0">
+  <w:abstractNum w:abstractNumId="72" w15:restartNumberingAfterBreak="0">
     <w:nsid w:val="669D6B85"/>
     <w:multiLevelType w:val="hybridMultilevel"/>
     <w:tmpl w:val="E8524CA4"/>
@@ -11577,7 +13464,7 @@
       </w:pPr>
     </w:lvl>
   </w:abstractNum>
-  <w:abstractNum w:abstractNumId="67" w15:restartNumberingAfterBreak="0">
+  <w:abstractNum w:abstractNumId="73" w15:restartNumberingAfterBreak="0">
     <w:nsid w:val="67B97187"/>
     <w:multiLevelType w:val="hybridMultilevel"/>
     <w:tmpl w:val="121CF7BA"/>
@@ -11663,7 +13550,7 @@
       </w:pPr>
     </w:lvl>
   </w:abstractNum>
-  <w:abstractNum w:abstractNumId="68" w15:restartNumberingAfterBreak="0">
+  <w:abstractNum w:abstractNumId="74" w15:restartNumberingAfterBreak="0">
     <w:nsid w:val="67EB6512"/>
     <w:multiLevelType w:val="hybridMultilevel"/>
     <w:tmpl w:val="82A80736"/>
@@ -11776,7 +13663,7 @@
       </w:rPr>
     </w:lvl>
   </w:abstractNum>
-  <w:abstractNum w:abstractNumId="69" w15:restartNumberingAfterBreak="0">
+  <w:abstractNum w:abstractNumId="75" w15:restartNumberingAfterBreak="0">
     <w:nsid w:val="693DDC64"/>
     <w:multiLevelType w:val="hybridMultilevel"/>
     <w:tmpl w:val="6F5A5132"/>
@@ -11862,7 +13749,7 @@
       </w:pPr>
     </w:lvl>
   </w:abstractNum>
-  <w:abstractNum w:abstractNumId="70" w15:restartNumberingAfterBreak="0">
+  <w:abstractNum w:abstractNumId="76" w15:restartNumberingAfterBreak="0">
     <w:nsid w:val="6A6A2A7B"/>
     <w:multiLevelType w:val="multilevel"/>
     <w:tmpl w:val="B818E1AE"/>
@@ -12011,7 +13898,7 @@
       </w:rPr>
     </w:lvl>
   </w:abstractNum>
-  <w:abstractNum w:abstractNumId="71" w15:restartNumberingAfterBreak="0">
+  <w:abstractNum w:abstractNumId="77" w15:restartNumberingAfterBreak="0">
     <w:nsid w:val="6D27B49C"/>
     <w:multiLevelType w:val="hybridMultilevel"/>
     <w:tmpl w:val="BCA48F4C"/>
@@ -12097,7 +13984,7 @@
       </w:pPr>
     </w:lvl>
   </w:abstractNum>
-  <w:abstractNum w:abstractNumId="72" w15:restartNumberingAfterBreak="0">
+  <w:abstractNum w:abstractNumId="78" w15:restartNumberingAfterBreak="0">
     <w:nsid w:val="6E644181"/>
     <w:multiLevelType w:val="multilevel"/>
     <w:tmpl w:val="647C4F3E"/>
@@ -12246,7 +14133,7 @@
       </w:rPr>
     </w:lvl>
   </w:abstractNum>
-  <w:abstractNum w:abstractNumId="73" w15:restartNumberingAfterBreak="0">
+  <w:abstractNum w:abstractNumId="79" w15:restartNumberingAfterBreak="0">
     <w:nsid w:val="6E694F31"/>
     <w:multiLevelType w:val="hybridMultilevel"/>
     <w:tmpl w:val="27322AA8"/>
@@ -12359,7 +14246,7 @@
       </w:rPr>
     </w:lvl>
   </w:abstractNum>
-  <w:abstractNum w:abstractNumId="74" w15:restartNumberingAfterBreak="0">
+  <w:abstractNum w:abstractNumId="80" w15:restartNumberingAfterBreak="0">
     <w:nsid w:val="6E917D2D"/>
     <w:multiLevelType w:val="multilevel"/>
     <w:tmpl w:val="D91CA434"/>
@@ -12472,7 +14359,7 @@
       </w:pPr>
     </w:lvl>
   </w:abstractNum>
-  <w:abstractNum w:abstractNumId="75" w15:restartNumberingAfterBreak="0">
+  <w:abstractNum w:abstractNumId="81" w15:restartNumberingAfterBreak="0">
     <w:nsid w:val="6F66CDB1"/>
     <w:multiLevelType w:val="hybridMultilevel"/>
     <w:tmpl w:val="23AE4CE4"/>
@@ -12585,7 +14472,7 @@
       </w:rPr>
     </w:lvl>
   </w:abstractNum>
-  <w:abstractNum w:abstractNumId="76" w15:restartNumberingAfterBreak="0">
+  <w:abstractNum w:abstractNumId="82" w15:restartNumberingAfterBreak="0">
     <w:nsid w:val="7041494C"/>
     <w:multiLevelType w:val="multilevel"/>
     <w:tmpl w:val="7340CD38"/>
@@ -12734,7 +14621,7 @@
       </w:rPr>
     </w:lvl>
   </w:abstractNum>
-  <w:abstractNum w:abstractNumId="77" w15:restartNumberingAfterBreak="0">
+  <w:abstractNum w:abstractNumId="83" w15:restartNumberingAfterBreak="0">
     <w:nsid w:val="70D7684A"/>
     <w:multiLevelType w:val="hybridMultilevel"/>
     <w:tmpl w:val="8E8E448E"/>
@@ -12820,7 +14707,7 @@
       </w:pPr>
     </w:lvl>
   </w:abstractNum>
-  <w:abstractNum w:abstractNumId="78" w15:restartNumberingAfterBreak="0">
+  <w:abstractNum w:abstractNumId="84" w15:restartNumberingAfterBreak="0">
     <w:nsid w:val="714F2B2A"/>
     <w:multiLevelType w:val="multilevel"/>
     <w:tmpl w:val="3072F0DC"/>
@@ -12969,7 +14856,7 @@
       </w:rPr>
     </w:lvl>
   </w:abstractNum>
-  <w:abstractNum w:abstractNumId="79" w15:restartNumberingAfterBreak="0">
+  <w:abstractNum w:abstractNumId="85" w15:restartNumberingAfterBreak="0">
     <w:nsid w:val="73B435CA"/>
     <w:multiLevelType w:val="hybridMultilevel"/>
     <w:tmpl w:val="25F0CF20"/>
@@ -13082,7 +14969,7 @@
       </w:rPr>
     </w:lvl>
   </w:abstractNum>
-  <w:abstractNum w:abstractNumId="80" w15:restartNumberingAfterBreak="0">
+  <w:abstractNum w:abstractNumId="86" w15:restartNumberingAfterBreak="0">
     <w:nsid w:val="7784513A"/>
     <w:multiLevelType w:val="multilevel"/>
     <w:tmpl w:val="B3124B3C"/>
@@ -13231,7 +15118,7 @@
       </w:rPr>
     </w:lvl>
   </w:abstractNum>
-  <w:abstractNum w:abstractNumId="81" w15:restartNumberingAfterBreak="0">
+  <w:abstractNum w:abstractNumId="87" w15:restartNumberingAfterBreak="0">
     <w:nsid w:val="783FA07D"/>
     <w:multiLevelType w:val="hybridMultilevel"/>
     <w:tmpl w:val="55425C52"/>
@@ -13344,7 +15231,7 @@
       </w:rPr>
     </w:lvl>
   </w:abstractNum>
-  <w:abstractNum w:abstractNumId="82" w15:restartNumberingAfterBreak="0">
+  <w:abstractNum w:abstractNumId="88" w15:restartNumberingAfterBreak="0">
     <w:nsid w:val="78544908"/>
     <w:multiLevelType w:val="hybridMultilevel"/>
     <w:tmpl w:val="52D8B256"/>
@@ -13457,7 +15344,7 @@
       </w:rPr>
     </w:lvl>
   </w:abstractNum>
-  <w:abstractNum w:abstractNumId="83" w15:restartNumberingAfterBreak="0">
+  <w:abstractNum w:abstractNumId="89" w15:restartNumberingAfterBreak="0">
     <w:nsid w:val="7C937966"/>
     <w:multiLevelType w:val="hybridMultilevel"/>
     <w:tmpl w:val="FB8E0DE4"/>
@@ -13569,7 +15456,7 @@
       </w:rPr>
     </w:lvl>
   </w:abstractNum>
-  <w:abstractNum w:abstractNumId="84" w15:restartNumberingAfterBreak="0">
+  <w:abstractNum w:abstractNumId="90" w15:restartNumberingAfterBreak="0">
     <w:nsid w:val="7E031B81"/>
     <w:multiLevelType w:val="multilevel"/>
     <w:tmpl w:val="A894AA98"/>
@@ -13718,7 +15605,7 @@
       </w:rPr>
     </w:lvl>
   </w:abstractNum>
-  <w:abstractNum w:abstractNumId="85" w15:restartNumberingAfterBreak="0">
+  <w:abstractNum w:abstractNumId="91" w15:restartNumberingAfterBreak="0">
     <w:nsid w:val="7E6E3F1D"/>
     <w:multiLevelType w:val="hybridMultilevel"/>
     <w:tmpl w:val="19B8111C"/>
@@ -13805,262 +15692,280 @@
     </w:lvl>
   </w:abstractNum>
   <w:num w:numId="1" w16cid:durableId="1316376155">
+    <w:abstractNumId w:val="22"/>
+  </w:num>
+  <w:num w:numId="2" w16cid:durableId="1302730325">
+    <w:abstractNumId w:val="91"/>
+  </w:num>
+  <w:num w:numId="3" w16cid:durableId="1963803231">
+    <w:abstractNumId w:val="71"/>
+  </w:num>
+  <w:num w:numId="4" w16cid:durableId="1596131541">
+    <w:abstractNumId w:val="39"/>
+  </w:num>
+  <w:num w:numId="5" w16cid:durableId="180046345">
+    <w:abstractNumId w:val="36"/>
+  </w:num>
+  <w:num w:numId="6" w16cid:durableId="745104053">
+    <w:abstractNumId w:val="41"/>
+  </w:num>
+  <w:num w:numId="7" w16cid:durableId="290676889">
+    <w:abstractNumId w:val="62"/>
+  </w:num>
+  <w:num w:numId="8" w16cid:durableId="1182476956">
+    <w:abstractNumId w:val="24"/>
+  </w:num>
+  <w:num w:numId="9" w16cid:durableId="1297956608">
+    <w:abstractNumId w:val="1"/>
+  </w:num>
+  <w:num w:numId="10" w16cid:durableId="1031808158">
+    <w:abstractNumId w:val="26"/>
+  </w:num>
+  <w:num w:numId="11" w16cid:durableId="71052105">
+    <w:abstractNumId w:val="81"/>
+  </w:num>
+  <w:num w:numId="12" w16cid:durableId="1697848739">
+    <w:abstractNumId w:val="38"/>
+  </w:num>
+  <w:num w:numId="13" w16cid:durableId="1998219103">
+    <w:abstractNumId w:val="32"/>
+  </w:num>
+  <w:num w:numId="14" w16cid:durableId="756252518">
+    <w:abstractNumId w:val="52"/>
+  </w:num>
+  <w:num w:numId="15" w16cid:durableId="61221964">
+    <w:abstractNumId w:val="85"/>
+  </w:num>
+  <w:num w:numId="16" w16cid:durableId="1185947769">
+    <w:abstractNumId w:val="79"/>
+  </w:num>
+  <w:num w:numId="17" w16cid:durableId="2040006510">
+    <w:abstractNumId w:val="88"/>
+  </w:num>
+  <w:num w:numId="18" w16cid:durableId="1923832000">
+    <w:abstractNumId w:val="27"/>
+  </w:num>
+  <w:num w:numId="19" w16cid:durableId="180750390">
+    <w:abstractNumId w:val="37"/>
+  </w:num>
+  <w:num w:numId="20" w16cid:durableId="315453614">
+    <w:abstractNumId w:val="65"/>
+  </w:num>
+  <w:num w:numId="21" w16cid:durableId="1434521582">
+    <w:abstractNumId w:val="87"/>
+  </w:num>
+  <w:num w:numId="22" w16cid:durableId="720523197">
+    <w:abstractNumId w:val="75"/>
+  </w:num>
+  <w:num w:numId="23" w16cid:durableId="1040668051">
+    <w:abstractNumId w:val="31"/>
+  </w:num>
+  <w:num w:numId="24" w16cid:durableId="378893550">
+    <w:abstractNumId w:val="4"/>
+  </w:num>
+  <w:num w:numId="25" w16cid:durableId="492568760">
+    <w:abstractNumId w:val="59"/>
+  </w:num>
+  <w:num w:numId="26" w16cid:durableId="1634673191">
+    <w:abstractNumId w:val="57"/>
+  </w:num>
+  <w:num w:numId="27" w16cid:durableId="876813903">
+    <w:abstractNumId w:val="53"/>
+  </w:num>
+  <w:num w:numId="28" w16cid:durableId="364870165">
+    <w:abstractNumId w:val="83"/>
+  </w:num>
+  <w:num w:numId="29" w16cid:durableId="559250073">
+    <w:abstractNumId w:val="63"/>
+  </w:num>
+  <w:num w:numId="30" w16cid:durableId="2067490243">
+    <w:abstractNumId w:val="19"/>
+  </w:num>
+  <w:num w:numId="31" w16cid:durableId="161363474">
+    <w:abstractNumId w:val="48"/>
+  </w:num>
+  <w:num w:numId="32" w16cid:durableId="1910648588">
+    <w:abstractNumId w:val="21"/>
+  </w:num>
+  <w:num w:numId="33" w16cid:durableId="1450009306">
+    <w:abstractNumId w:val="35"/>
+  </w:num>
+  <w:num w:numId="34" w16cid:durableId="545260702">
+    <w:abstractNumId w:val="17"/>
+  </w:num>
+  <w:num w:numId="35" w16cid:durableId="326136035">
+    <w:abstractNumId w:val="58"/>
+  </w:num>
+  <w:num w:numId="36" w16cid:durableId="1297101746">
+    <w:abstractNumId w:val="13"/>
+  </w:num>
+  <w:num w:numId="37" w16cid:durableId="1428041275">
+    <w:abstractNumId w:val="11"/>
+  </w:num>
+  <w:num w:numId="38" w16cid:durableId="143394082">
+    <w:abstractNumId w:val="77"/>
+  </w:num>
+  <w:num w:numId="39" w16cid:durableId="78648789">
+    <w:abstractNumId w:val="29"/>
+  </w:num>
+  <w:num w:numId="40" w16cid:durableId="184178963">
+    <w:abstractNumId w:val="68"/>
+  </w:num>
+  <w:num w:numId="41" w16cid:durableId="1280182098">
+    <w:abstractNumId w:val="18"/>
+  </w:num>
+  <w:num w:numId="42" w16cid:durableId="1199927717">
+    <w:abstractNumId w:val="76"/>
+  </w:num>
+  <w:num w:numId="43" w16cid:durableId="918103137">
+    <w:abstractNumId w:val="25"/>
+  </w:num>
+  <w:num w:numId="44" w16cid:durableId="1659383072">
+    <w:abstractNumId w:val="55"/>
+  </w:num>
+  <w:num w:numId="45" w16cid:durableId="1524589794">
+    <w:abstractNumId w:val="84"/>
+  </w:num>
+  <w:num w:numId="46" w16cid:durableId="1800800589">
+    <w:abstractNumId w:val="80"/>
+  </w:num>
+  <w:num w:numId="47" w16cid:durableId="46074049">
+    <w:abstractNumId w:val="3"/>
+  </w:num>
+  <w:num w:numId="48" w16cid:durableId="1602958320">
+    <w:abstractNumId w:val="86"/>
+  </w:num>
+  <w:num w:numId="49" w16cid:durableId="2035960134">
+    <w:abstractNumId w:val="49"/>
+  </w:num>
+  <w:num w:numId="50" w16cid:durableId="1231500679">
+    <w:abstractNumId w:val="40"/>
+  </w:num>
+  <w:num w:numId="51" w16cid:durableId="1398939132">
+    <w:abstractNumId w:val="45"/>
+  </w:num>
+  <w:num w:numId="52" w16cid:durableId="1405253284">
+    <w:abstractNumId w:val="9"/>
+  </w:num>
+  <w:num w:numId="53" w16cid:durableId="1559895440">
+    <w:abstractNumId w:val="43"/>
+  </w:num>
+  <w:num w:numId="54" w16cid:durableId="704864807">
+    <w:abstractNumId w:val="60"/>
+  </w:num>
+  <w:num w:numId="55" w16cid:durableId="73094989">
+    <w:abstractNumId w:val="44"/>
+  </w:num>
+  <w:num w:numId="56" w16cid:durableId="1812870486">
+    <w:abstractNumId w:val="10"/>
+  </w:num>
+  <w:num w:numId="57" w16cid:durableId="1065496177">
+    <w:abstractNumId w:val="64"/>
+  </w:num>
+  <w:num w:numId="58" w16cid:durableId="703138012">
+    <w:abstractNumId w:val="78"/>
+  </w:num>
+  <w:num w:numId="59" w16cid:durableId="1940333483">
+    <w:abstractNumId w:val="14"/>
+  </w:num>
+  <w:num w:numId="60" w16cid:durableId="1456605822">
     <w:abstractNumId w:val="20"/>
   </w:num>
-  <w:num w:numId="2" w16cid:durableId="1302730325">
-    <w:abstractNumId w:val="85"/>
+  <w:num w:numId="61" w16cid:durableId="560335489">
+    <w:abstractNumId w:val="23"/>
   </w:num>
-  <w:num w:numId="3" w16cid:durableId="1963803231">
-    <w:abstractNumId w:val="65"/>
+  <w:num w:numId="62" w16cid:durableId="417747561">
+    <w:abstractNumId w:val="50"/>
   </w:num>
-  <w:num w:numId="4" w16cid:durableId="1596131541">
-    <w:abstractNumId w:val="35"/>
+  <w:num w:numId="63" w16cid:durableId="1176577620">
+    <w:abstractNumId w:val="42"/>
   </w:num>
-  <w:num w:numId="5" w16cid:durableId="180046345">
-    <w:abstractNumId w:val="32"/>
+  <w:num w:numId="64" w16cid:durableId="1730298277">
+    <w:abstractNumId w:val="12"/>
   </w:num>
-  <w:num w:numId="6" w16cid:durableId="745104053">
-    <w:abstractNumId w:val="37"/>
+  <w:num w:numId="65" w16cid:durableId="523246635">
+    <w:abstractNumId w:val="66"/>
   </w:num>
-  <w:num w:numId="7" w16cid:durableId="290676889">
-    <w:abstractNumId w:val="57"/>
+  <w:num w:numId="66" w16cid:durableId="1635479889">
+    <w:abstractNumId w:val="89"/>
   </w:num>
-  <w:num w:numId="8" w16cid:durableId="1182476956">
-    <w:abstractNumId w:val="22"/>
+  <w:num w:numId="67" w16cid:durableId="332687165">
+    <w:abstractNumId w:val="70"/>
   </w:num>
-  <w:num w:numId="9" w16cid:durableId="1297956608">
+  <w:num w:numId="68" w16cid:durableId="1856262713">
+    <w:abstractNumId w:val="16"/>
+  </w:num>
+  <w:num w:numId="69" w16cid:durableId="833646719">
+    <w:abstractNumId w:val="5"/>
+  </w:num>
+  <w:num w:numId="70" w16cid:durableId="417949668">
+    <w:abstractNumId w:val="51"/>
+  </w:num>
+  <w:num w:numId="71" w16cid:durableId="1262446712">
+    <w:abstractNumId w:val="82"/>
+  </w:num>
+  <w:num w:numId="72" w16cid:durableId="78448439">
+    <w:abstractNumId w:val="7"/>
+  </w:num>
+  <w:num w:numId="73" w16cid:durableId="136579752">
+    <w:abstractNumId w:val="90"/>
+  </w:num>
+  <w:num w:numId="74" w16cid:durableId="232668296">
+    <w:abstractNumId w:val="6"/>
+  </w:num>
+  <w:num w:numId="75" w16cid:durableId="611591118">
+    <w:abstractNumId w:val="54"/>
+  </w:num>
+  <w:num w:numId="76" w16cid:durableId="324630141">
+    <w:abstractNumId w:val="73"/>
+  </w:num>
+  <w:num w:numId="77" w16cid:durableId="1454907860">
+    <w:abstractNumId w:val="2"/>
+  </w:num>
+  <w:num w:numId="78" w16cid:durableId="2028873075">
+    <w:abstractNumId w:val="61"/>
+  </w:num>
+  <w:num w:numId="79" w16cid:durableId="1454515516">
+    <w:abstractNumId w:val="34"/>
+  </w:num>
+  <w:num w:numId="80" w16cid:durableId="1455904261">
+    <w:abstractNumId w:val="33"/>
+  </w:num>
+  <w:num w:numId="81" w16cid:durableId="1744569200">
+    <w:abstractNumId w:val="56"/>
+  </w:num>
+  <w:num w:numId="82" w16cid:durableId="1222525217">
+    <w:abstractNumId w:val="67"/>
+  </w:num>
+  <w:num w:numId="83" w16cid:durableId="500049113">
+    <w:abstractNumId w:val="47"/>
+  </w:num>
+  <w:num w:numId="84" w16cid:durableId="1467235091">
+    <w:abstractNumId w:val="8"/>
+  </w:num>
+  <w:num w:numId="85" w16cid:durableId="898320307">
+    <w:abstractNumId w:val="72"/>
+  </w:num>
+  <w:num w:numId="86" w16cid:durableId="408427420">
+    <w:abstractNumId w:val="74"/>
+  </w:num>
+  <w:num w:numId="87" w16cid:durableId="72246165">
+    <w:abstractNumId w:val="15"/>
+  </w:num>
+  <w:num w:numId="88" w16cid:durableId="734666794">
+    <w:abstractNumId w:val="28"/>
+  </w:num>
+  <w:num w:numId="89" w16cid:durableId="607926681">
+    <w:abstractNumId w:val="69"/>
+  </w:num>
+  <w:num w:numId="90" w16cid:durableId="903249786">
+    <w:abstractNumId w:val="46"/>
+  </w:num>
+  <w:num w:numId="91" w16cid:durableId="1610119028">
     <w:abstractNumId w:val="0"/>
   </w:num>
-  <w:num w:numId="10" w16cid:durableId="1031808158">
-    <w:abstractNumId w:val="24"/>
-  </w:num>
-  <w:num w:numId="11" w16cid:durableId="71052105">
-    <w:abstractNumId w:val="75"/>
-  </w:num>
-  <w:num w:numId="12" w16cid:durableId="1697848739">
-    <w:abstractNumId w:val="34"/>
-  </w:num>
-  <w:num w:numId="13" w16cid:durableId="1998219103">
-    <w:abstractNumId w:val="28"/>
-  </w:num>
-  <w:num w:numId="14" w16cid:durableId="756252518">
-    <w:abstractNumId w:val="47"/>
-  </w:num>
-  <w:num w:numId="15" w16cid:durableId="61221964">
-    <w:abstractNumId w:val="79"/>
-  </w:num>
-  <w:num w:numId="16" w16cid:durableId="1185947769">
-    <w:abstractNumId w:val="73"/>
-  </w:num>
-  <w:num w:numId="17" w16cid:durableId="2040006510">
-    <w:abstractNumId w:val="82"/>
-  </w:num>
-  <w:num w:numId="18" w16cid:durableId="1923832000">
-    <w:abstractNumId w:val="25"/>
-  </w:num>
-  <w:num w:numId="19" w16cid:durableId="180750390">
-    <w:abstractNumId w:val="33"/>
-  </w:num>
-  <w:num w:numId="20" w16cid:durableId="315453614">
-    <w:abstractNumId w:val="60"/>
-  </w:num>
-  <w:num w:numId="21" w16cid:durableId="1434521582">
-    <w:abstractNumId w:val="81"/>
-  </w:num>
-  <w:num w:numId="22" w16cid:durableId="720523197">
-    <w:abstractNumId w:val="69"/>
-  </w:num>
-  <w:num w:numId="23" w16cid:durableId="1040668051">
-    <w:abstractNumId w:val="27"/>
-  </w:num>
-  <w:num w:numId="24" w16cid:durableId="378893550">
-    <w:abstractNumId w:val="3"/>
-  </w:num>
-  <w:num w:numId="25" w16cid:durableId="492568760">
-    <w:abstractNumId w:val="54"/>
-  </w:num>
-  <w:num w:numId="26" w16cid:durableId="1634673191">
-    <w:abstractNumId w:val="52"/>
-  </w:num>
-  <w:num w:numId="27" w16cid:durableId="876813903">
-    <w:abstractNumId w:val="48"/>
-  </w:num>
-  <w:num w:numId="28" w16cid:durableId="364870165">
-    <w:abstractNumId w:val="77"/>
-  </w:num>
-  <w:num w:numId="29" w16cid:durableId="559250073">
-    <w:abstractNumId w:val="58"/>
-  </w:num>
-  <w:num w:numId="30" w16cid:durableId="2067490243">
-    <w:abstractNumId w:val="17"/>
-  </w:num>
-  <w:num w:numId="31" w16cid:durableId="161363474">
-    <w:abstractNumId w:val="43"/>
-  </w:num>
-  <w:num w:numId="32" w16cid:durableId="1910648588">
-    <w:abstractNumId w:val="19"/>
-  </w:num>
-  <w:num w:numId="33" w16cid:durableId="1450009306">
-    <w:abstractNumId w:val="31"/>
-  </w:num>
-  <w:num w:numId="34" w16cid:durableId="545260702">
-    <w:abstractNumId w:val="15"/>
-  </w:num>
-  <w:num w:numId="35" w16cid:durableId="326136035">
-    <w:abstractNumId w:val="53"/>
-  </w:num>
-  <w:num w:numId="36" w16cid:durableId="1297101746">
-    <w:abstractNumId w:val="12"/>
-  </w:num>
-  <w:num w:numId="37" w16cid:durableId="1428041275">
-    <w:abstractNumId w:val="10"/>
-  </w:num>
-  <w:num w:numId="38" w16cid:durableId="143394082">
-    <w:abstractNumId w:val="71"/>
-  </w:num>
-  <w:num w:numId="39" w16cid:durableId="78648789">
-    <w:abstractNumId w:val="26"/>
-  </w:num>
-  <w:num w:numId="40" w16cid:durableId="184178963">
-    <w:abstractNumId w:val="63"/>
-  </w:num>
-  <w:num w:numId="41" w16cid:durableId="1280182098">
-    <w:abstractNumId w:val="16"/>
-  </w:num>
-  <w:num w:numId="42" w16cid:durableId="1199927717">
-    <w:abstractNumId w:val="70"/>
-  </w:num>
-  <w:num w:numId="43" w16cid:durableId="918103137">
-    <w:abstractNumId w:val="23"/>
-  </w:num>
-  <w:num w:numId="44" w16cid:durableId="1659383072">
-    <w:abstractNumId w:val="50"/>
-  </w:num>
-  <w:num w:numId="45" w16cid:durableId="1524589794">
-    <w:abstractNumId w:val="78"/>
-  </w:num>
-  <w:num w:numId="46" w16cid:durableId="1800800589">
-    <w:abstractNumId w:val="74"/>
-  </w:num>
-  <w:num w:numId="47" w16cid:durableId="46074049">
-    <w:abstractNumId w:val="2"/>
-  </w:num>
-  <w:num w:numId="48" w16cid:durableId="1602958320">
-    <w:abstractNumId w:val="80"/>
-  </w:num>
-  <w:num w:numId="49" w16cid:durableId="2035960134">
-    <w:abstractNumId w:val="44"/>
-  </w:num>
-  <w:num w:numId="50" w16cid:durableId="1231500679">
-    <w:abstractNumId w:val="36"/>
-  </w:num>
-  <w:num w:numId="51" w16cid:durableId="1398939132">
-    <w:abstractNumId w:val="41"/>
-  </w:num>
-  <w:num w:numId="52" w16cid:durableId="1405253284">
-    <w:abstractNumId w:val="8"/>
-  </w:num>
-  <w:num w:numId="53" w16cid:durableId="1559895440">
-    <w:abstractNumId w:val="39"/>
-  </w:num>
-  <w:num w:numId="54" w16cid:durableId="704864807">
-    <w:abstractNumId w:val="55"/>
-  </w:num>
-  <w:num w:numId="55" w16cid:durableId="73094989">
-    <w:abstractNumId w:val="40"/>
-  </w:num>
-  <w:num w:numId="56" w16cid:durableId="1812870486">
-    <w:abstractNumId w:val="9"/>
-  </w:num>
-  <w:num w:numId="57" w16cid:durableId="1065496177">
-    <w:abstractNumId w:val="59"/>
-  </w:num>
-  <w:num w:numId="58" w16cid:durableId="703138012">
-    <w:abstractNumId w:val="72"/>
-  </w:num>
-  <w:num w:numId="59" w16cid:durableId="1940333483">
-    <w:abstractNumId w:val="13"/>
-  </w:num>
-  <w:num w:numId="60" w16cid:durableId="1456605822">
-    <w:abstractNumId w:val="18"/>
-  </w:num>
-  <w:num w:numId="61" w16cid:durableId="560335489">
-    <w:abstractNumId w:val="21"/>
-  </w:num>
-  <w:num w:numId="62" w16cid:durableId="417747561">
-    <w:abstractNumId w:val="45"/>
-  </w:num>
-  <w:num w:numId="63" w16cid:durableId="1176577620">
-    <w:abstractNumId w:val="38"/>
-  </w:num>
-  <w:num w:numId="64" w16cid:durableId="1730298277">
-    <w:abstractNumId w:val="11"/>
-  </w:num>
-  <w:num w:numId="65" w16cid:durableId="523246635">
-    <w:abstractNumId w:val="61"/>
-  </w:num>
-  <w:num w:numId="66" w16cid:durableId="1635479889">
-    <w:abstractNumId w:val="83"/>
-  </w:num>
-  <w:num w:numId="67" w16cid:durableId="332687165">
-    <w:abstractNumId w:val="64"/>
-  </w:num>
-  <w:num w:numId="68" w16cid:durableId="1856262713">
-    <w:abstractNumId w:val="14"/>
-  </w:num>
-  <w:num w:numId="69" w16cid:durableId="833646719">
-    <w:abstractNumId w:val="4"/>
-  </w:num>
-  <w:num w:numId="70" w16cid:durableId="417949668">
-    <w:abstractNumId w:val="46"/>
-  </w:num>
-  <w:num w:numId="71" w16cid:durableId="1262446712">
-    <w:abstractNumId w:val="76"/>
-  </w:num>
-  <w:num w:numId="72" w16cid:durableId="78448439">
-    <w:abstractNumId w:val="6"/>
-  </w:num>
-  <w:num w:numId="73" w16cid:durableId="136579752">
-    <w:abstractNumId w:val="84"/>
-  </w:num>
-  <w:num w:numId="74" w16cid:durableId="232668296">
-    <w:abstractNumId w:val="5"/>
-  </w:num>
-  <w:num w:numId="75" w16cid:durableId="611591118">
-    <w:abstractNumId w:val="49"/>
-  </w:num>
-  <w:num w:numId="76" w16cid:durableId="324630141">
-    <w:abstractNumId w:val="67"/>
-  </w:num>
-  <w:num w:numId="77" w16cid:durableId="1454907860">
-    <w:abstractNumId w:val="1"/>
-  </w:num>
-  <w:num w:numId="78" w16cid:durableId="2028873075">
-    <w:abstractNumId w:val="56"/>
-  </w:num>
-  <w:num w:numId="79" w16cid:durableId="1454515516">
+  <w:num w:numId="92" w16cid:durableId="175852890">
     <w:abstractNumId w:val="30"/>
-  </w:num>
-  <w:num w:numId="80" w16cid:durableId="1455904261">
-    <w:abstractNumId w:val="29"/>
-  </w:num>
-  <w:num w:numId="81" w16cid:durableId="1744569200">
-    <w:abstractNumId w:val="51"/>
-  </w:num>
-  <w:num w:numId="82" w16cid:durableId="1222525217">
-    <w:abstractNumId w:val="62"/>
-  </w:num>
-  <w:num w:numId="83" w16cid:durableId="500049113">
-    <w:abstractNumId w:val="42"/>
-  </w:num>
-  <w:num w:numId="84" w16cid:durableId="1467235091">
-    <w:abstractNumId w:val="7"/>
-  </w:num>
-  <w:num w:numId="85" w16cid:durableId="898320307">
-    <w:abstractNumId w:val="66"/>
-  </w:num>
-  <w:num w:numId="86" w16cid:durableId="408427420">
-    <w:abstractNumId w:val="68"/>
   </w:num>
 </w:numbering>
 </file>

</xml_diff>